<commit_message>
Added structures for the state specific data for Peter to take over.
</commit_message>
<xml_diff>
--- a/doc/pressbook.docx
+++ b/doc/pressbook.docx
@@ -8916,8 +8916,1560 @@
           <w:rFonts w:ascii="Times New Roman" w:hAnsi="Times New Roman" w:cs="Times New Roman"/>
         </w:rPr>
       </w:pPr>
+    </w:p>
+    <w:p>
+      <w:pPr>
+        <w:jc w:val="both"/>
+        <w:rPr>
+          <w:rFonts w:ascii="Times New Roman" w:hAnsi="Times New Roman" w:cs="Times New Roman"/>
+        </w:rPr>
+      </w:pPr>
+      <w:r>
+        <w:rPr>
+          <w:rFonts w:ascii="Times New Roman" w:hAnsi="Times New Roman" w:cs="Times New Roman"/>
+        </w:rPr>
+        <w:t>For the states data, following structure will be used:</w:t>
+      </w:r>
       <w:bookmarkStart w:id="0" w:name="_GoBack"/>
       <w:bookmarkEnd w:id="0"/>
+    </w:p>
+    <w:p>
+      <w:pPr>
+        <w:pBdr>
+          <w:top w:val="single" w:sz="4" w:space="1" w:color="auto"/>
+          <w:left w:val="single" w:sz="4" w:space="4" w:color="auto"/>
+          <w:bottom w:val="single" w:sz="4" w:space="1" w:color="auto"/>
+          <w:right w:val="single" w:sz="4" w:space="4" w:color="auto"/>
+        </w:pBdr>
+        <w:shd w:val="clear" w:color="auto" w:fill="FFFFFF"/>
+        <w:tabs>
+          <w:tab w:val="left" w:pos="916"/>
+          <w:tab w:val="left" w:pos="1832"/>
+          <w:tab w:val="left" w:pos="2748"/>
+          <w:tab w:val="left" w:pos="3664"/>
+          <w:tab w:val="left" w:pos="4580"/>
+          <w:tab w:val="left" w:pos="5496"/>
+          <w:tab w:val="left" w:pos="6412"/>
+          <w:tab w:val="left" w:pos="7328"/>
+          <w:tab w:val="left" w:pos="8244"/>
+          <w:tab w:val="left" w:pos="9160"/>
+          <w:tab w:val="left" w:pos="10076"/>
+          <w:tab w:val="left" w:pos="10992"/>
+          <w:tab w:val="left" w:pos="11908"/>
+          <w:tab w:val="left" w:pos="12824"/>
+          <w:tab w:val="left" w:pos="13740"/>
+          <w:tab w:val="left" w:pos="14656"/>
+        </w:tabs>
+        <w:spacing w:after="0" w:line="240" w:lineRule="auto"/>
+        <w:rPr>
+          <w:rFonts w:ascii="Courier New" w:eastAsia="Times New Roman" w:hAnsi="Courier New" w:cs="Courier New"/>
+          <w:color w:val="000000"/>
+          <w:sz w:val="18"/>
+          <w:szCs w:val="18"/>
+        </w:rPr>
+      </w:pPr>
+      <w:r>
+        <w:rPr>
+          <w:rFonts w:ascii="Courier New" w:eastAsia="Times New Roman" w:hAnsi="Courier New" w:cs="Courier New"/>
+          <w:color w:val="000000"/>
+          <w:sz w:val="18"/>
+          <w:szCs w:val="18"/>
+        </w:rPr>
+        <w:t>{</w:t>
+      </w:r>
+      <w:r>
+        <w:rPr>
+          <w:rFonts w:ascii="Courier New" w:eastAsia="Times New Roman" w:hAnsi="Courier New" w:cs="Courier New"/>
+          <w:color w:val="000000"/>
+          <w:sz w:val="18"/>
+          <w:szCs w:val="18"/>
+        </w:rPr>
+        <w:br/>
+        <w:t xml:space="preserve">  </w:t>
+      </w:r>
+      <w:r>
+        <w:rPr>
+          <w:rFonts w:ascii="Courier New" w:eastAsia="Times New Roman" w:hAnsi="Courier New" w:cs="Courier New"/>
+          <w:b/>
+          <w:bCs/>
+          <w:color w:val="660E7A"/>
+          <w:sz w:val="18"/>
+          <w:szCs w:val="18"/>
+        </w:rPr>
+        <w:t>"type"</w:t>
+      </w:r>
+      <w:r>
+        <w:rPr>
+          <w:rFonts w:ascii="Courier New" w:eastAsia="Times New Roman" w:hAnsi="Courier New" w:cs="Courier New"/>
+          <w:color w:val="000000"/>
+          <w:sz w:val="18"/>
+          <w:szCs w:val="18"/>
+        </w:rPr>
+        <w:t xml:space="preserve">: </w:t>
+      </w:r>
+      <w:r>
+        <w:rPr>
+          <w:rFonts w:ascii="Courier New" w:eastAsia="Times New Roman" w:hAnsi="Courier New" w:cs="Courier New"/>
+          <w:b/>
+          <w:bCs/>
+          <w:color w:val="008000"/>
+          <w:sz w:val="18"/>
+          <w:szCs w:val="18"/>
+        </w:rPr>
+        <w:t>"</w:t>
+      </w:r>
+      <w:proofErr w:type="spellStart"/>
+      <w:r>
+        <w:rPr>
+          <w:rFonts w:ascii="Courier New" w:eastAsia="Times New Roman" w:hAnsi="Courier New" w:cs="Courier New"/>
+          <w:b/>
+          <w:bCs/>
+          <w:color w:val="008000"/>
+          <w:sz w:val="18"/>
+          <w:szCs w:val="18"/>
+        </w:rPr>
+        <w:t>stateCrimeData</w:t>
+      </w:r>
+      <w:proofErr w:type="spellEnd"/>
+      <w:r>
+        <w:rPr>
+          <w:rFonts w:ascii="Courier New" w:eastAsia="Times New Roman" w:hAnsi="Courier New" w:cs="Courier New"/>
+          <w:b/>
+          <w:bCs/>
+          <w:color w:val="008000"/>
+          <w:sz w:val="18"/>
+          <w:szCs w:val="18"/>
+        </w:rPr>
+        <w:t>"</w:t>
+      </w:r>
+      <w:r>
+        <w:rPr>
+          <w:rFonts w:ascii="Courier New" w:eastAsia="Times New Roman" w:hAnsi="Courier New" w:cs="Courier New"/>
+          <w:color w:val="000000"/>
+          <w:sz w:val="18"/>
+          <w:szCs w:val="18"/>
+        </w:rPr>
+        <w:t>,</w:t>
+      </w:r>
+      <w:r>
+        <w:rPr>
+          <w:rFonts w:ascii="Courier New" w:eastAsia="Times New Roman" w:hAnsi="Courier New" w:cs="Courier New"/>
+          <w:color w:val="000000"/>
+          <w:sz w:val="18"/>
+          <w:szCs w:val="18"/>
+        </w:rPr>
+        <w:br/>
+        <w:t xml:space="preserve">  </w:t>
+      </w:r>
+      <w:r>
+        <w:rPr>
+          <w:rFonts w:ascii="Courier New" w:eastAsia="Times New Roman" w:hAnsi="Courier New" w:cs="Courier New"/>
+          <w:b/>
+          <w:bCs/>
+          <w:color w:val="660E7A"/>
+          <w:sz w:val="18"/>
+          <w:szCs w:val="18"/>
+        </w:rPr>
+        <w:t>"states"</w:t>
+      </w:r>
+      <w:r>
+        <w:rPr>
+          <w:rFonts w:ascii="Courier New" w:eastAsia="Times New Roman" w:hAnsi="Courier New" w:cs="Courier New"/>
+          <w:color w:val="000000"/>
+          <w:sz w:val="18"/>
+          <w:szCs w:val="18"/>
+        </w:rPr>
+        <w:t>: [</w:t>
+      </w:r>
+      <w:r>
+        <w:rPr>
+          <w:rFonts w:ascii="Courier New" w:eastAsia="Times New Roman" w:hAnsi="Courier New" w:cs="Courier New"/>
+          <w:color w:val="000000"/>
+          <w:sz w:val="18"/>
+          <w:szCs w:val="18"/>
+        </w:rPr>
+        <w:br/>
+        <w:t xml:space="preserve">    {</w:t>
+      </w:r>
+      <w:r>
+        <w:rPr>
+          <w:rFonts w:ascii="Courier New" w:eastAsia="Times New Roman" w:hAnsi="Courier New" w:cs="Courier New"/>
+          <w:color w:val="000000"/>
+          <w:sz w:val="18"/>
+          <w:szCs w:val="18"/>
+        </w:rPr>
+        <w:br/>
+        <w:t xml:space="preserve">      </w:t>
+      </w:r>
+      <w:r>
+        <w:rPr>
+          <w:rFonts w:ascii="Courier New" w:eastAsia="Times New Roman" w:hAnsi="Courier New" w:cs="Courier New"/>
+          <w:b/>
+          <w:bCs/>
+          <w:color w:val="660E7A"/>
+          <w:sz w:val="18"/>
+          <w:szCs w:val="18"/>
+        </w:rPr>
+        <w:t>"</w:t>
+      </w:r>
+      <w:proofErr w:type="spellStart"/>
+      <w:r>
+        <w:rPr>
+          <w:rFonts w:ascii="Courier New" w:eastAsia="Times New Roman" w:hAnsi="Courier New" w:cs="Courier New"/>
+          <w:b/>
+          <w:bCs/>
+          <w:color w:val="660E7A"/>
+          <w:sz w:val="18"/>
+          <w:szCs w:val="18"/>
+        </w:rPr>
+        <w:t>state"</w:t>
+      </w:r>
+      <w:r>
+        <w:rPr>
+          <w:rFonts w:ascii="Courier New" w:eastAsia="Times New Roman" w:hAnsi="Courier New" w:cs="Courier New"/>
+          <w:color w:val="000000"/>
+          <w:sz w:val="18"/>
+          <w:szCs w:val="18"/>
+        </w:rPr>
+        <w:t>:</w:t>
+      </w:r>
+      <w:r>
+        <w:rPr>
+          <w:rFonts w:ascii="Courier New" w:eastAsia="Times New Roman" w:hAnsi="Courier New" w:cs="Courier New"/>
+          <w:b/>
+          <w:bCs/>
+          <w:color w:val="008000"/>
+          <w:sz w:val="18"/>
+          <w:szCs w:val="18"/>
+        </w:rPr>
+        <w:t>"MD</w:t>
+      </w:r>
+      <w:proofErr w:type="spellEnd"/>
+      <w:r>
+        <w:rPr>
+          <w:rFonts w:ascii="Courier New" w:eastAsia="Times New Roman" w:hAnsi="Courier New" w:cs="Courier New"/>
+          <w:b/>
+          <w:bCs/>
+          <w:color w:val="008000"/>
+          <w:sz w:val="18"/>
+          <w:szCs w:val="18"/>
+        </w:rPr>
+        <w:t>"</w:t>
+      </w:r>
+      <w:r>
+        <w:rPr>
+          <w:rFonts w:ascii="Courier New" w:eastAsia="Times New Roman" w:hAnsi="Courier New" w:cs="Courier New"/>
+          <w:color w:val="000000"/>
+          <w:sz w:val="18"/>
+          <w:szCs w:val="18"/>
+        </w:rPr>
+        <w:t>,</w:t>
+      </w:r>
+      <w:r>
+        <w:rPr>
+          <w:rFonts w:ascii="Courier New" w:eastAsia="Times New Roman" w:hAnsi="Courier New" w:cs="Courier New"/>
+          <w:color w:val="000000"/>
+          <w:sz w:val="18"/>
+          <w:szCs w:val="18"/>
+        </w:rPr>
+        <w:br/>
+        <w:t xml:space="preserve">      </w:t>
+      </w:r>
+      <w:r>
+        <w:rPr>
+          <w:rFonts w:ascii="Courier New" w:eastAsia="Times New Roman" w:hAnsi="Courier New" w:cs="Courier New"/>
+          <w:b/>
+          <w:bCs/>
+          <w:color w:val="660E7A"/>
+          <w:sz w:val="18"/>
+          <w:szCs w:val="18"/>
+        </w:rPr>
+        <w:t>"</w:t>
+      </w:r>
+      <w:proofErr w:type="spellStart"/>
+      <w:r>
+        <w:rPr>
+          <w:rFonts w:ascii="Courier New" w:eastAsia="Times New Roman" w:hAnsi="Courier New" w:cs="Courier New"/>
+          <w:b/>
+          <w:bCs/>
+          <w:color w:val="660E7A"/>
+          <w:sz w:val="18"/>
+          <w:szCs w:val="18"/>
+        </w:rPr>
+        <w:t>yearCounts</w:t>
+      </w:r>
+      <w:proofErr w:type="spellEnd"/>
+      <w:r>
+        <w:rPr>
+          <w:rFonts w:ascii="Courier New" w:eastAsia="Times New Roman" w:hAnsi="Courier New" w:cs="Courier New"/>
+          <w:b/>
+          <w:bCs/>
+          <w:color w:val="660E7A"/>
+          <w:sz w:val="18"/>
+          <w:szCs w:val="18"/>
+        </w:rPr>
+        <w:t>"</w:t>
+      </w:r>
+      <w:r>
+        <w:rPr>
+          <w:rFonts w:ascii="Courier New" w:eastAsia="Times New Roman" w:hAnsi="Courier New" w:cs="Courier New"/>
+          <w:color w:val="000000"/>
+          <w:sz w:val="18"/>
+          <w:szCs w:val="18"/>
+        </w:rPr>
+        <w:t>:</w:t>
+      </w:r>
+      <w:r>
+        <w:rPr>
+          <w:rFonts w:ascii="Courier New" w:eastAsia="Times New Roman" w:hAnsi="Courier New" w:cs="Courier New"/>
+          <w:color w:val="000000"/>
+          <w:sz w:val="18"/>
+          <w:szCs w:val="18"/>
+        </w:rPr>
+        <w:br/>
+        <w:t xml:space="preserve">      {</w:t>
+      </w:r>
+      <w:r>
+        <w:rPr>
+          <w:rFonts w:ascii="Courier New" w:eastAsia="Times New Roman" w:hAnsi="Courier New" w:cs="Courier New"/>
+          <w:color w:val="000000"/>
+          <w:sz w:val="18"/>
+          <w:szCs w:val="18"/>
+        </w:rPr>
+        <w:br/>
+        <w:t xml:space="preserve">        </w:t>
+      </w:r>
+      <w:r>
+        <w:rPr>
+          <w:rFonts w:ascii="Courier New" w:eastAsia="Times New Roman" w:hAnsi="Courier New" w:cs="Courier New"/>
+          <w:b/>
+          <w:bCs/>
+          <w:color w:val="660E7A"/>
+          <w:sz w:val="18"/>
+          <w:szCs w:val="18"/>
+        </w:rPr>
+        <w:t>"years"</w:t>
+      </w:r>
+      <w:r>
+        <w:rPr>
+          <w:rFonts w:ascii="Courier New" w:eastAsia="Times New Roman" w:hAnsi="Courier New" w:cs="Courier New"/>
+          <w:color w:val="000000"/>
+          <w:sz w:val="18"/>
+          <w:szCs w:val="18"/>
+        </w:rPr>
+        <w:t>:{</w:t>
+      </w:r>
+      <w:r>
+        <w:rPr>
+          <w:rFonts w:ascii="Courier New" w:eastAsia="Times New Roman" w:hAnsi="Courier New" w:cs="Courier New"/>
+          <w:color w:val="000000"/>
+          <w:sz w:val="18"/>
+          <w:szCs w:val="18"/>
+        </w:rPr>
+        <w:br/>
+        <w:t xml:space="preserve">          </w:t>
+      </w:r>
+      <w:r>
+        <w:rPr>
+          <w:rFonts w:ascii="Courier New" w:eastAsia="Times New Roman" w:hAnsi="Courier New" w:cs="Courier New"/>
+          <w:b/>
+          <w:bCs/>
+          <w:color w:val="660E7A"/>
+          <w:sz w:val="18"/>
+          <w:szCs w:val="18"/>
+        </w:rPr>
+        <w:t>"*"</w:t>
+      </w:r>
+      <w:r>
+        <w:rPr>
+          <w:rFonts w:ascii="Courier New" w:eastAsia="Times New Roman" w:hAnsi="Courier New" w:cs="Courier New"/>
+          <w:color w:val="000000"/>
+          <w:sz w:val="18"/>
+          <w:szCs w:val="18"/>
+        </w:rPr>
+        <w:t>:[</w:t>
+      </w:r>
+      <w:r>
+        <w:rPr>
+          <w:rFonts w:ascii="Courier New" w:eastAsia="Times New Roman" w:hAnsi="Courier New" w:cs="Courier New"/>
+          <w:color w:val="000000"/>
+          <w:sz w:val="18"/>
+          <w:szCs w:val="18"/>
+        </w:rPr>
+        <w:br/>
+        <w:t xml:space="preserve">            {</w:t>
+      </w:r>
+      <w:r>
+        <w:rPr>
+          <w:rFonts w:ascii="Courier New" w:eastAsia="Times New Roman" w:hAnsi="Courier New" w:cs="Courier New"/>
+          <w:color w:val="000000"/>
+          <w:sz w:val="18"/>
+          <w:szCs w:val="18"/>
+        </w:rPr>
+        <w:br/>
+        <w:t xml:space="preserve">              </w:t>
+      </w:r>
+      <w:r>
+        <w:rPr>
+          <w:rFonts w:ascii="Courier New" w:eastAsia="Times New Roman" w:hAnsi="Courier New" w:cs="Courier New"/>
+          <w:b/>
+          <w:bCs/>
+          <w:color w:val="660E7A"/>
+          <w:sz w:val="18"/>
+          <w:szCs w:val="18"/>
+        </w:rPr>
+        <w:t>"murder"</w:t>
+      </w:r>
+      <w:r>
+        <w:rPr>
+          <w:rFonts w:ascii="Courier New" w:eastAsia="Times New Roman" w:hAnsi="Courier New" w:cs="Courier New"/>
+          <w:color w:val="000000"/>
+          <w:sz w:val="18"/>
+          <w:szCs w:val="18"/>
+        </w:rPr>
+        <w:t>:</w:t>
+      </w:r>
+      <w:r>
+        <w:rPr>
+          <w:rFonts w:ascii="Courier New" w:eastAsia="Times New Roman" w:hAnsi="Courier New" w:cs="Courier New"/>
+          <w:color w:val="0000FF"/>
+          <w:sz w:val="18"/>
+          <w:szCs w:val="18"/>
+        </w:rPr>
+        <w:t>10</w:t>
+      </w:r>
+      <w:r>
+        <w:rPr>
+          <w:rFonts w:ascii="Courier New" w:eastAsia="Times New Roman" w:hAnsi="Courier New" w:cs="Courier New"/>
+          <w:color w:val="000000"/>
+          <w:sz w:val="18"/>
+          <w:szCs w:val="18"/>
+        </w:rPr>
+        <w:t>,</w:t>
+      </w:r>
+      <w:r>
+        <w:rPr>
+          <w:rFonts w:ascii="Courier New" w:eastAsia="Times New Roman" w:hAnsi="Courier New" w:cs="Courier New"/>
+          <w:color w:val="000000"/>
+          <w:sz w:val="18"/>
+          <w:szCs w:val="18"/>
+        </w:rPr>
+        <w:br/>
+        <w:t xml:space="preserve">              </w:t>
+      </w:r>
+      <w:r>
+        <w:rPr>
+          <w:rFonts w:ascii="Courier New" w:eastAsia="Times New Roman" w:hAnsi="Courier New" w:cs="Courier New"/>
+          <w:b/>
+          <w:bCs/>
+          <w:color w:val="660E7A"/>
+          <w:sz w:val="18"/>
+          <w:szCs w:val="18"/>
+        </w:rPr>
+        <w:t>"vehicleCrime"</w:t>
+      </w:r>
+      <w:r>
+        <w:rPr>
+          <w:rFonts w:ascii="Courier New" w:eastAsia="Times New Roman" w:hAnsi="Courier New" w:cs="Courier New"/>
+          <w:color w:val="000000"/>
+          <w:sz w:val="18"/>
+          <w:szCs w:val="18"/>
+        </w:rPr>
+        <w:t>:</w:t>
+      </w:r>
+      <w:r>
+        <w:rPr>
+          <w:rFonts w:ascii="Courier New" w:eastAsia="Times New Roman" w:hAnsi="Courier New" w:cs="Courier New"/>
+          <w:color w:val="0000FF"/>
+          <w:sz w:val="18"/>
+          <w:szCs w:val="18"/>
+        </w:rPr>
+        <w:t>50</w:t>
+      </w:r>
+      <w:r>
+        <w:rPr>
+          <w:rFonts w:ascii="Courier New" w:eastAsia="Times New Roman" w:hAnsi="Courier New" w:cs="Courier New"/>
+          <w:color w:val="0000FF"/>
+          <w:sz w:val="18"/>
+          <w:szCs w:val="18"/>
+        </w:rPr>
+        <w:br/>
+        <w:t xml:space="preserve">            </w:t>
+      </w:r>
+      <w:r>
+        <w:rPr>
+          <w:rFonts w:ascii="Courier New" w:eastAsia="Times New Roman" w:hAnsi="Courier New" w:cs="Courier New"/>
+          <w:color w:val="000000"/>
+          <w:sz w:val="18"/>
+          <w:szCs w:val="18"/>
+        </w:rPr>
+        <w:t>}</w:t>
+      </w:r>
+      <w:r>
+        <w:rPr>
+          <w:rFonts w:ascii="Courier New" w:eastAsia="Times New Roman" w:hAnsi="Courier New" w:cs="Courier New"/>
+          <w:color w:val="000000"/>
+          <w:sz w:val="18"/>
+          <w:szCs w:val="18"/>
+        </w:rPr>
+        <w:br/>
+        <w:t xml:space="preserve">          ],</w:t>
+      </w:r>
+      <w:r>
+        <w:rPr>
+          <w:rFonts w:ascii="Courier New" w:eastAsia="Times New Roman" w:hAnsi="Courier New" w:cs="Courier New"/>
+          <w:color w:val="000000"/>
+          <w:sz w:val="18"/>
+          <w:szCs w:val="18"/>
+        </w:rPr>
+        <w:br/>
+        <w:t xml:space="preserve">          </w:t>
+      </w:r>
+      <w:r>
+        <w:rPr>
+          <w:rFonts w:ascii="Courier New" w:eastAsia="Times New Roman" w:hAnsi="Courier New" w:cs="Courier New"/>
+          <w:b/>
+          <w:bCs/>
+          <w:color w:val="660E7A"/>
+          <w:sz w:val="18"/>
+          <w:szCs w:val="18"/>
+        </w:rPr>
+        <w:t>"2006"</w:t>
+      </w:r>
+      <w:r>
+        <w:rPr>
+          <w:rFonts w:ascii="Courier New" w:eastAsia="Times New Roman" w:hAnsi="Courier New" w:cs="Courier New"/>
+          <w:color w:val="000000"/>
+          <w:sz w:val="18"/>
+          <w:szCs w:val="18"/>
+        </w:rPr>
+        <w:t>:[</w:t>
+      </w:r>
+      <w:r>
+        <w:rPr>
+          <w:rFonts w:ascii="Courier New" w:eastAsia="Times New Roman" w:hAnsi="Courier New" w:cs="Courier New"/>
+          <w:color w:val="000000"/>
+          <w:sz w:val="18"/>
+          <w:szCs w:val="18"/>
+        </w:rPr>
+        <w:br/>
+        <w:t xml:space="preserve">            {</w:t>
+      </w:r>
+      <w:r>
+        <w:rPr>
+          <w:rFonts w:ascii="Courier New" w:eastAsia="Times New Roman" w:hAnsi="Courier New" w:cs="Courier New"/>
+          <w:color w:val="000000"/>
+          <w:sz w:val="18"/>
+          <w:szCs w:val="18"/>
+        </w:rPr>
+        <w:br/>
+        <w:t xml:space="preserve">                </w:t>
+      </w:r>
+      <w:r>
+        <w:rPr>
+          <w:rFonts w:ascii="Courier New" w:eastAsia="Times New Roman" w:hAnsi="Courier New" w:cs="Courier New"/>
+          <w:b/>
+          <w:bCs/>
+          <w:color w:val="660E7A"/>
+          <w:sz w:val="18"/>
+          <w:szCs w:val="18"/>
+        </w:rPr>
+        <w:t>"murder"</w:t>
+      </w:r>
+      <w:r>
+        <w:rPr>
+          <w:rFonts w:ascii="Courier New" w:eastAsia="Times New Roman" w:hAnsi="Courier New" w:cs="Courier New"/>
+          <w:color w:val="000000"/>
+          <w:sz w:val="18"/>
+          <w:szCs w:val="18"/>
+        </w:rPr>
+        <w:t>:</w:t>
+      </w:r>
+      <w:r>
+        <w:rPr>
+          <w:rFonts w:ascii="Courier New" w:eastAsia="Times New Roman" w:hAnsi="Courier New" w:cs="Courier New"/>
+          <w:color w:val="0000FF"/>
+          <w:sz w:val="18"/>
+          <w:szCs w:val="18"/>
+        </w:rPr>
+        <w:t>10</w:t>
+      </w:r>
+      <w:r>
+        <w:rPr>
+          <w:rFonts w:ascii="Courier New" w:eastAsia="Times New Roman" w:hAnsi="Courier New" w:cs="Courier New"/>
+          <w:color w:val="000000"/>
+          <w:sz w:val="18"/>
+          <w:szCs w:val="18"/>
+        </w:rPr>
+        <w:t>,</w:t>
+      </w:r>
+      <w:r>
+        <w:rPr>
+          <w:rFonts w:ascii="Courier New" w:eastAsia="Times New Roman" w:hAnsi="Courier New" w:cs="Courier New"/>
+          <w:color w:val="000000"/>
+          <w:sz w:val="18"/>
+          <w:szCs w:val="18"/>
+        </w:rPr>
+        <w:br/>
+        <w:t xml:space="preserve">                </w:t>
+      </w:r>
+      <w:r>
+        <w:rPr>
+          <w:rFonts w:ascii="Courier New" w:eastAsia="Times New Roman" w:hAnsi="Courier New" w:cs="Courier New"/>
+          <w:b/>
+          <w:bCs/>
+          <w:color w:val="660E7A"/>
+          <w:sz w:val="18"/>
+          <w:szCs w:val="18"/>
+        </w:rPr>
+        <w:t>"vehicleCrime"</w:t>
+      </w:r>
+      <w:r>
+        <w:rPr>
+          <w:rFonts w:ascii="Courier New" w:eastAsia="Times New Roman" w:hAnsi="Courier New" w:cs="Courier New"/>
+          <w:color w:val="000000"/>
+          <w:sz w:val="18"/>
+          <w:szCs w:val="18"/>
+        </w:rPr>
+        <w:t>:</w:t>
+      </w:r>
+      <w:r>
+        <w:rPr>
+          <w:rFonts w:ascii="Courier New" w:eastAsia="Times New Roman" w:hAnsi="Courier New" w:cs="Courier New"/>
+          <w:color w:val="0000FF"/>
+          <w:sz w:val="18"/>
+          <w:szCs w:val="18"/>
+        </w:rPr>
+        <w:t>50</w:t>
+      </w:r>
+      <w:r>
+        <w:rPr>
+          <w:rFonts w:ascii="Courier New" w:eastAsia="Times New Roman" w:hAnsi="Courier New" w:cs="Courier New"/>
+          <w:color w:val="0000FF"/>
+          <w:sz w:val="18"/>
+          <w:szCs w:val="18"/>
+        </w:rPr>
+        <w:br/>
+        <w:t xml:space="preserve">              </w:t>
+      </w:r>
+      <w:r>
+        <w:rPr>
+          <w:rFonts w:ascii="Courier New" w:eastAsia="Times New Roman" w:hAnsi="Courier New" w:cs="Courier New"/>
+          <w:color w:val="000000"/>
+          <w:sz w:val="18"/>
+          <w:szCs w:val="18"/>
+        </w:rPr>
+        <w:t>}</w:t>
+      </w:r>
+      <w:r>
+        <w:rPr>
+          <w:rFonts w:ascii="Courier New" w:eastAsia="Times New Roman" w:hAnsi="Courier New" w:cs="Courier New"/>
+          <w:color w:val="000000"/>
+          <w:sz w:val="18"/>
+          <w:szCs w:val="18"/>
+        </w:rPr>
+        <w:br/>
+        <w:t xml:space="preserve">          ],</w:t>
+      </w:r>
+      <w:r>
+        <w:rPr>
+          <w:rFonts w:ascii="Courier New" w:eastAsia="Times New Roman" w:hAnsi="Courier New" w:cs="Courier New"/>
+          <w:color w:val="000000"/>
+          <w:sz w:val="18"/>
+          <w:szCs w:val="18"/>
+        </w:rPr>
+        <w:br/>
+        <w:t xml:space="preserve">          </w:t>
+      </w:r>
+      <w:r>
+        <w:rPr>
+          <w:rFonts w:ascii="Courier New" w:eastAsia="Times New Roman" w:hAnsi="Courier New" w:cs="Courier New"/>
+          <w:b/>
+          <w:bCs/>
+          <w:color w:val="660E7A"/>
+          <w:sz w:val="18"/>
+          <w:szCs w:val="18"/>
+        </w:rPr>
+        <w:t>"2007"</w:t>
+      </w:r>
+      <w:r>
+        <w:rPr>
+          <w:rFonts w:ascii="Courier New" w:eastAsia="Times New Roman" w:hAnsi="Courier New" w:cs="Courier New"/>
+          <w:color w:val="000000"/>
+          <w:sz w:val="18"/>
+          <w:szCs w:val="18"/>
+        </w:rPr>
+        <w:t>:[</w:t>
+      </w:r>
+      <w:r>
+        <w:rPr>
+          <w:rFonts w:ascii="Courier New" w:eastAsia="Times New Roman" w:hAnsi="Courier New" w:cs="Courier New"/>
+          <w:color w:val="000000"/>
+          <w:sz w:val="18"/>
+          <w:szCs w:val="18"/>
+        </w:rPr>
+        <w:br/>
+        <w:t xml:space="preserve">            {</w:t>
+      </w:r>
+      <w:r>
+        <w:rPr>
+          <w:rFonts w:ascii="Courier New" w:eastAsia="Times New Roman" w:hAnsi="Courier New" w:cs="Courier New"/>
+          <w:color w:val="000000"/>
+          <w:sz w:val="18"/>
+          <w:szCs w:val="18"/>
+        </w:rPr>
+        <w:br/>
+        <w:t xml:space="preserve">              </w:t>
+      </w:r>
+      <w:r>
+        <w:rPr>
+          <w:rFonts w:ascii="Courier New" w:eastAsia="Times New Roman" w:hAnsi="Courier New" w:cs="Courier New"/>
+          <w:b/>
+          <w:bCs/>
+          <w:color w:val="660E7A"/>
+          <w:sz w:val="18"/>
+          <w:szCs w:val="18"/>
+        </w:rPr>
+        <w:t>"murder"</w:t>
+      </w:r>
+      <w:r>
+        <w:rPr>
+          <w:rFonts w:ascii="Courier New" w:eastAsia="Times New Roman" w:hAnsi="Courier New" w:cs="Courier New"/>
+          <w:color w:val="000000"/>
+          <w:sz w:val="18"/>
+          <w:szCs w:val="18"/>
+        </w:rPr>
+        <w:t>:</w:t>
+      </w:r>
+      <w:r>
+        <w:rPr>
+          <w:rFonts w:ascii="Courier New" w:eastAsia="Times New Roman" w:hAnsi="Courier New" w:cs="Courier New"/>
+          <w:color w:val="0000FF"/>
+          <w:sz w:val="18"/>
+          <w:szCs w:val="18"/>
+        </w:rPr>
+        <w:t>10</w:t>
+      </w:r>
+      <w:r>
+        <w:rPr>
+          <w:rFonts w:ascii="Courier New" w:eastAsia="Times New Roman" w:hAnsi="Courier New" w:cs="Courier New"/>
+          <w:color w:val="000000"/>
+          <w:sz w:val="18"/>
+          <w:szCs w:val="18"/>
+        </w:rPr>
+        <w:t>,</w:t>
+      </w:r>
+      <w:r>
+        <w:rPr>
+          <w:rFonts w:ascii="Courier New" w:eastAsia="Times New Roman" w:hAnsi="Courier New" w:cs="Courier New"/>
+          <w:color w:val="000000"/>
+          <w:sz w:val="18"/>
+          <w:szCs w:val="18"/>
+        </w:rPr>
+        <w:br/>
+        <w:t xml:space="preserve">              </w:t>
+      </w:r>
+      <w:r>
+        <w:rPr>
+          <w:rFonts w:ascii="Courier New" w:eastAsia="Times New Roman" w:hAnsi="Courier New" w:cs="Courier New"/>
+          <w:b/>
+          <w:bCs/>
+          <w:color w:val="660E7A"/>
+          <w:sz w:val="18"/>
+          <w:szCs w:val="18"/>
+        </w:rPr>
+        <w:t>"vehicleCrime"</w:t>
+      </w:r>
+      <w:r>
+        <w:rPr>
+          <w:rFonts w:ascii="Courier New" w:eastAsia="Times New Roman" w:hAnsi="Courier New" w:cs="Courier New"/>
+          <w:color w:val="000000"/>
+          <w:sz w:val="18"/>
+          <w:szCs w:val="18"/>
+        </w:rPr>
+        <w:t>:</w:t>
+      </w:r>
+      <w:r>
+        <w:rPr>
+          <w:rFonts w:ascii="Courier New" w:eastAsia="Times New Roman" w:hAnsi="Courier New" w:cs="Courier New"/>
+          <w:color w:val="0000FF"/>
+          <w:sz w:val="18"/>
+          <w:szCs w:val="18"/>
+        </w:rPr>
+        <w:t>50</w:t>
+      </w:r>
+      <w:r>
+        <w:rPr>
+          <w:rFonts w:ascii="Courier New" w:eastAsia="Times New Roman" w:hAnsi="Courier New" w:cs="Courier New"/>
+          <w:color w:val="0000FF"/>
+          <w:sz w:val="18"/>
+          <w:szCs w:val="18"/>
+        </w:rPr>
+        <w:br/>
+        <w:t xml:space="preserve">            </w:t>
+      </w:r>
+      <w:r>
+        <w:rPr>
+          <w:rFonts w:ascii="Courier New" w:eastAsia="Times New Roman" w:hAnsi="Courier New" w:cs="Courier New"/>
+          <w:color w:val="000000"/>
+          <w:sz w:val="18"/>
+          <w:szCs w:val="18"/>
+        </w:rPr>
+        <w:t>}</w:t>
+      </w:r>
+      <w:r>
+        <w:rPr>
+          <w:rFonts w:ascii="Courier New" w:eastAsia="Times New Roman" w:hAnsi="Courier New" w:cs="Courier New"/>
+          <w:color w:val="000000"/>
+          <w:sz w:val="18"/>
+          <w:szCs w:val="18"/>
+        </w:rPr>
+        <w:br/>
+        <w:t xml:space="preserve">          ]</w:t>
+      </w:r>
+      <w:r>
+        <w:rPr>
+          <w:rFonts w:ascii="Courier New" w:eastAsia="Times New Roman" w:hAnsi="Courier New" w:cs="Courier New"/>
+          <w:color w:val="000000"/>
+          <w:sz w:val="18"/>
+          <w:szCs w:val="18"/>
+        </w:rPr>
+        <w:br/>
+        <w:t xml:space="preserve">        }</w:t>
+      </w:r>
+      <w:r>
+        <w:rPr>
+          <w:rFonts w:ascii="Courier New" w:eastAsia="Times New Roman" w:hAnsi="Courier New" w:cs="Courier New"/>
+          <w:color w:val="000000"/>
+          <w:sz w:val="18"/>
+          <w:szCs w:val="18"/>
+        </w:rPr>
+        <w:br/>
+      </w:r>
+      <w:r>
+        <w:rPr>
+          <w:rFonts w:ascii="Courier New" w:eastAsia="Times New Roman" w:hAnsi="Courier New" w:cs="Courier New"/>
+          <w:color w:val="000000"/>
+          <w:sz w:val="18"/>
+          <w:szCs w:val="18"/>
+        </w:rPr>
+        <w:lastRenderedPageBreak/>
+        <w:t xml:space="preserve">      }</w:t>
+      </w:r>
+      <w:r>
+        <w:rPr>
+          <w:rFonts w:ascii="Courier New" w:eastAsia="Times New Roman" w:hAnsi="Courier New" w:cs="Courier New"/>
+          <w:color w:val="000000"/>
+          <w:sz w:val="18"/>
+          <w:szCs w:val="18"/>
+        </w:rPr>
+        <w:br/>
+        <w:t xml:space="preserve">    },</w:t>
+      </w:r>
+      <w:r>
+        <w:rPr>
+          <w:rFonts w:ascii="Courier New" w:eastAsia="Times New Roman" w:hAnsi="Courier New" w:cs="Courier New"/>
+          <w:color w:val="000000"/>
+          <w:sz w:val="18"/>
+          <w:szCs w:val="18"/>
+        </w:rPr>
+        <w:br/>
+        <w:t xml:space="preserve">    {</w:t>
+      </w:r>
+      <w:r>
+        <w:rPr>
+          <w:rFonts w:ascii="Courier New" w:eastAsia="Times New Roman" w:hAnsi="Courier New" w:cs="Courier New"/>
+          <w:color w:val="000000"/>
+          <w:sz w:val="18"/>
+          <w:szCs w:val="18"/>
+        </w:rPr>
+        <w:br/>
+        <w:t xml:space="preserve">      </w:t>
+      </w:r>
+      <w:r>
+        <w:rPr>
+          <w:rFonts w:ascii="Courier New" w:eastAsia="Times New Roman" w:hAnsi="Courier New" w:cs="Courier New"/>
+          <w:b/>
+          <w:bCs/>
+          <w:color w:val="660E7A"/>
+          <w:sz w:val="18"/>
+          <w:szCs w:val="18"/>
+        </w:rPr>
+        <w:t>"</w:t>
+      </w:r>
+      <w:proofErr w:type="spellStart"/>
+      <w:r>
+        <w:rPr>
+          <w:rFonts w:ascii="Courier New" w:eastAsia="Times New Roman" w:hAnsi="Courier New" w:cs="Courier New"/>
+          <w:b/>
+          <w:bCs/>
+          <w:color w:val="660E7A"/>
+          <w:sz w:val="18"/>
+          <w:szCs w:val="18"/>
+        </w:rPr>
+        <w:t>state"</w:t>
+      </w:r>
+      <w:r>
+        <w:rPr>
+          <w:rFonts w:ascii="Courier New" w:eastAsia="Times New Roman" w:hAnsi="Courier New" w:cs="Courier New"/>
+          <w:color w:val="000000"/>
+          <w:sz w:val="18"/>
+          <w:szCs w:val="18"/>
+        </w:rPr>
+        <w:t>:</w:t>
+      </w:r>
+      <w:r>
+        <w:rPr>
+          <w:rFonts w:ascii="Courier New" w:eastAsia="Times New Roman" w:hAnsi="Courier New" w:cs="Courier New"/>
+          <w:b/>
+          <w:bCs/>
+          <w:color w:val="008000"/>
+          <w:sz w:val="18"/>
+          <w:szCs w:val="18"/>
+        </w:rPr>
+        <w:t>"DE</w:t>
+      </w:r>
+      <w:proofErr w:type="spellEnd"/>
+      <w:r>
+        <w:rPr>
+          <w:rFonts w:ascii="Courier New" w:eastAsia="Times New Roman" w:hAnsi="Courier New" w:cs="Courier New"/>
+          <w:b/>
+          <w:bCs/>
+          <w:color w:val="008000"/>
+          <w:sz w:val="18"/>
+          <w:szCs w:val="18"/>
+        </w:rPr>
+        <w:t>"</w:t>
+      </w:r>
+      <w:r>
+        <w:rPr>
+          <w:rFonts w:ascii="Courier New" w:eastAsia="Times New Roman" w:hAnsi="Courier New" w:cs="Courier New"/>
+          <w:color w:val="000000"/>
+          <w:sz w:val="18"/>
+          <w:szCs w:val="18"/>
+        </w:rPr>
+        <w:t>,</w:t>
+      </w:r>
+      <w:r>
+        <w:rPr>
+          <w:rFonts w:ascii="Courier New" w:eastAsia="Times New Roman" w:hAnsi="Courier New" w:cs="Courier New"/>
+          <w:color w:val="000000"/>
+          <w:sz w:val="18"/>
+          <w:szCs w:val="18"/>
+        </w:rPr>
+        <w:br/>
+        <w:t xml:space="preserve">      </w:t>
+      </w:r>
+      <w:r>
+        <w:rPr>
+          <w:rFonts w:ascii="Courier New" w:eastAsia="Times New Roman" w:hAnsi="Courier New" w:cs="Courier New"/>
+          <w:b/>
+          <w:bCs/>
+          <w:color w:val="660E7A"/>
+          <w:sz w:val="18"/>
+          <w:szCs w:val="18"/>
+        </w:rPr>
+        <w:t>"</w:t>
+      </w:r>
+      <w:proofErr w:type="spellStart"/>
+      <w:r>
+        <w:rPr>
+          <w:rFonts w:ascii="Courier New" w:eastAsia="Times New Roman" w:hAnsi="Courier New" w:cs="Courier New"/>
+          <w:b/>
+          <w:bCs/>
+          <w:color w:val="660E7A"/>
+          <w:sz w:val="18"/>
+          <w:szCs w:val="18"/>
+        </w:rPr>
+        <w:t>yearCounts</w:t>
+      </w:r>
+      <w:proofErr w:type="spellEnd"/>
+      <w:r>
+        <w:rPr>
+          <w:rFonts w:ascii="Courier New" w:eastAsia="Times New Roman" w:hAnsi="Courier New" w:cs="Courier New"/>
+          <w:b/>
+          <w:bCs/>
+          <w:color w:val="660E7A"/>
+          <w:sz w:val="18"/>
+          <w:szCs w:val="18"/>
+        </w:rPr>
+        <w:t>"</w:t>
+      </w:r>
+      <w:r>
+        <w:rPr>
+          <w:rFonts w:ascii="Courier New" w:eastAsia="Times New Roman" w:hAnsi="Courier New" w:cs="Courier New"/>
+          <w:color w:val="000000"/>
+          <w:sz w:val="18"/>
+          <w:szCs w:val="18"/>
+        </w:rPr>
+        <w:t>:</w:t>
+      </w:r>
+      <w:r>
+        <w:rPr>
+          <w:rFonts w:ascii="Courier New" w:eastAsia="Times New Roman" w:hAnsi="Courier New" w:cs="Courier New"/>
+          <w:color w:val="000000"/>
+          <w:sz w:val="18"/>
+          <w:szCs w:val="18"/>
+        </w:rPr>
+        <w:br/>
+        <w:t xml:space="preserve">      {</w:t>
+      </w:r>
+      <w:r>
+        <w:rPr>
+          <w:rFonts w:ascii="Courier New" w:eastAsia="Times New Roman" w:hAnsi="Courier New" w:cs="Courier New"/>
+          <w:color w:val="000000"/>
+          <w:sz w:val="18"/>
+          <w:szCs w:val="18"/>
+        </w:rPr>
+        <w:br/>
+        <w:t xml:space="preserve">        </w:t>
+      </w:r>
+      <w:r>
+        <w:rPr>
+          <w:rFonts w:ascii="Courier New" w:eastAsia="Times New Roman" w:hAnsi="Courier New" w:cs="Courier New"/>
+          <w:b/>
+          <w:bCs/>
+          <w:color w:val="660E7A"/>
+          <w:sz w:val="18"/>
+          <w:szCs w:val="18"/>
+        </w:rPr>
+        <w:t>"years"</w:t>
+      </w:r>
+      <w:r>
+        <w:rPr>
+          <w:rFonts w:ascii="Courier New" w:eastAsia="Times New Roman" w:hAnsi="Courier New" w:cs="Courier New"/>
+          <w:color w:val="000000"/>
+          <w:sz w:val="18"/>
+          <w:szCs w:val="18"/>
+        </w:rPr>
+        <w:t>:{</w:t>
+      </w:r>
+      <w:r>
+        <w:rPr>
+          <w:rFonts w:ascii="Courier New" w:eastAsia="Times New Roman" w:hAnsi="Courier New" w:cs="Courier New"/>
+          <w:color w:val="000000"/>
+          <w:sz w:val="18"/>
+          <w:szCs w:val="18"/>
+        </w:rPr>
+        <w:br/>
+        <w:t xml:space="preserve">          </w:t>
+      </w:r>
+      <w:r>
+        <w:rPr>
+          <w:rFonts w:ascii="Courier New" w:eastAsia="Times New Roman" w:hAnsi="Courier New" w:cs="Courier New"/>
+          <w:b/>
+          <w:bCs/>
+          <w:color w:val="660E7A"/>
+          <w:sz w:val="18"/>
+          <w:szCs w:val="18"/>
+        </w:rPr>
+        <w:t>"*"</w:t>
+      </w:r>
+      <w:r>
+        <w:rPr>
+          <w:rFonts w:ascii="Courier New" w:eastAsia="Times New Roman" w:hAnsi="Courier New" w:cs="Courier New"/>
+          <w:color w:val="000000"/>
+          <w:sz w:val="18"/>
+          <w:szCs w:val="18"/>
+        </w:rPr>
+        <w:t>:[</w:t>
+      </w:r>
+      <w:r>
+        <w:rPr>
+          <w:rFonts w:ascii="Courier New" w:eastAsia="Times New Roman" w:hAnsi="Courier New" w:cs="Courier New"/>
+          <w:color w:val="000000"/>
+          <w:sz w:val="18"/>
+          <w:szCs w:val="18"/>
+        </w:rPr>
+        <w:br/>
+        <w:t xml:space="preserve">            {</w:t>
+      </w:r>
+      <w:r>
+        <w:rPr>
+          <w:rFonts w:ascii="Courier New" w:eastAsia="Times New Roman" w:hAnsi="Courier New" w:cs="Courier New"/>
+          <w:color w:val="000000"/>
+          <w:sz w:val="18"/>
+          <w:szCs w:val="18"/>
+        </w:rPr>
+        <w:br/>
+        <w:t xml:space="preserve">              </w:t>
+      </w:r>
+      <w:r>
+        <w:rPr>
+          <w:rFonts w:ascii="Courier New" w:eastAsia="Times New Roman" w:hAnsi="Courier New" w:cs="Courier New"/>
+          <w:b/>
+          <w:bCs/>
+          <w:color w:val="660E7A"/>
+          <w:sz w:val="18"/>
+          <w:szCs w:val="18"/>
+        </w:rPr>
+        <w:t>"murder"</w:t>
+      </w:r>
+      <w:r>
+        <w:rPr>
+          <w:rFonts w:ascii="Courier New" w:eastAsia="Times New Roman" w:hAnsi="Courier New" w:cs="Courier New"/>
+          <w:color w:val="000000"/>
+          <w:sz w:val="18"/>
+          <w:szCs w:val="18"/>
+        </w:rPr>
+        <w:t>:</w:t>
+      </w:r>
+      <w:r>
+        <w:rPr>
+          <w:rFonts w:ascii="Courier New" w:eastAsia="Times New Roman" w:hAnsi="Courier New" w:cs="Courier New"/>
+          <w:color w:val="0000FF"/>
+          <w:sz w:val="18"/>
+          <w:szCs w:val="18"/>
+        </w:rPr>
+        <w:t>10</w:t>
+      </w:r>
+      <w:r>
+        <w:rPr>
+          <w:rFonts w:ascii="Courier New" w:eastAsia="Times New Roman" w:hAnsi="Courier New" w:cs="Courier New"/>
+          <w:color w:val="000000"/>
+          <w:sz w:val="18"/>
+          <w:szCs w:val="18"/>
+        </w:rPr>
+        <w:t>,</w:t>
+      </w:r>
+      <w:r>
+        <w:rPr>
+          <w:rFonts w:ascii="Courier New" w:eastAsia="Times New Roman" w:hAnsi="Courier New" w:cs="Courier New"/>
+          <w:color w:val="000000"/>
+          <w:sz w:val="18"/>
+          <w:szCs w:val="18"/>
+        </w:rPr>
+        <w:br/>
+        <w:t xml:space="preserve">              </w:t>
+      </w:r>
+      <w:r>
+        <w:rPr>
+          <w:rFonts w:ascii="Courier New" w:eastAsia="Times New Roman" w:hAnsi="Courier New" w:cs="Courier New"/>
+          <w:b/>
+          <w:bCs/>
+          <w:color w:val="660E7A"/>
+          <w:sz w:val="18"/>
+          <w:szCs w:val="18"/>
+        </w:rPr>
+        <w:t>"vehicleCrime"</w:t>
+      </w:r>
+      <w:r>
+        <w:rPr>
+          <w:rFonts w:ascii="Courier New" w:eastAsia="Times New Roman" w:hAnsi="Courier New" w:cs="Courier New"/>
+          <w:color w:val="000000"/>
+          <w:sz w:val="18"/>
+          <w:szCs w:val="18"/>
+        </w:rPr>
+        <w:t>:</w:t>
+      </w:r>
+      <w:r>
+        <w:rPr>
+          <w:rFonts w:ascii="Courier New" w:eastAsia="Times New Roman" w:hAnsi="Courier New" w:cs="Courier New"/>
+          <w:color w:val="0000FF"/>
+          <w:sz w:val="18"/>
+          <w:szCs w:val="18"/>
+        </w:rPr>
+        <w:t>50</w:t>
+      </w:r>
+      <w:r>
+        <w:rPr>
+          <w:rFonts w:ascii="Courier New" w:eastAsia="Times New Roman" w:hAnsi="Courier New" w:cs="Courier New"/>
+          <w:color w:val="0000FF"/>
+          <w:sz w:val="18"/>
+          <w:szCs w:val="18"/>
+        </w:rPr>
+        <w:br/>
+        <w:t xml:space="preserve">            </w:t>
+      </w:r>
+      <w:r>
+        <w:rPr>
+          <w:rFonts w:ascii="Courier New" w:eastAsia="Times New Roman" w:hAnsi="Courier New" w:cs="Courier New"/>
+          <w:color w:val="000000"/>
+          <w:sz w:val="18"/>
+          <w:szCs w:val="18"/>
+        </w:rPr>
+        <w:t>}</w:t>
+      </w:r>
+      <w:r>
+        <w:rPr>
+          <w:rFonts w:ascii="Courier New" w:eastAsia="Times New Roman" w:hAnsi="Courier New" w:cs="Courier New"/>
+          <w:color w:val="000000"/>
+          <w:sz w:val="18"/>
+          <w:szCs w:val="18"/>
+        </w:rPr>
+        <w:br/>
+        <w:t xml:space="preserve">          ],</w:t>
+      </w:r>
+      <w:r>
+        <w:rPr>
+          <w:rFonts w:ascii="Courier New" w:eastAsia="Times New Roman" w:hAnsi="Courier New" w:cs="Courier New"/>
+          <w:color w:val="000000"/>
+          <w:sz w:val="18"/>
+          <w:szCs w:val="18"/>
+        </w:rPr>
+        <w:br/>
+        <w:t xml:space="preserve">          </w:t>
+      </w:r>
+      <w:r>
+        <w:rPr>
+          <w:rFonts w:ascii="Courier New" w:eastAsia="Times New Roman" w:hAnsi="Courier New" w:cs="Courier New"/>
+          <w:b/>
+          <w:bCs/>
+          <w:color w:val="660E7A"/>
+          <w:sz w:val="18"/>
+          <w:szCs w:val="18"/>
+        </w:rPr>
+        <w:t>"2006"</w:t>
+      </w:r>
+      <w:r>
+        <w:rPr>
+          <w:rFonts w:ascii="Courier New" w:eastAsia="Times New Roman" w:hAnsi="Courier New" w:cs="Courier New"/>
+          <w:color w:val="000000"/>
+          <w:sz w:val="18"/>
+          <w:szCs w:val="18"/>
+        </w:rPr>
+        <w:t>:[</w:t>
+      </w:r>
+      <w:r>
+        <w:rPr>
+          <w:rFonts w:ascii="Courier New" w:eastAsia="Times New Roman" w:hAnsi="Courier New" w:cs="Courier New"/>
+          <w:color w:val="000000"/>
+          <w:sz w:val="18"/>
+          <w:szCs w:val="18"/>
+        </w:rPr>
+        <w:br/>
+        <w:t xml:space="preserve">            {</w:t>
+      </w:r>
+      <w:r>
+        <w:rPr>
+          <w:rFonts w:ascii="Courier New" w:eastAsia="Times New Roman" w:hAnsi="Courier New" w:cs="Courier New"/>
+          <w:color w:val="000000"/>
+          <w:sz w:val="18"/>
+          <w:szCs w:val="18"/>
+        </w:rPr>
+        <w:br/>
+        <w:t xml:space="preserve">              </w:t>
+      </w:r>
+      <w:r>
+        <w:rPr>
+          <w:rFonts w:ascii="Courier New" w:eastAsia="Times New Roman" w:hAnsi="Courier New" w:cs="Courier New"/>
+          <w:b/>
+          <w:bCs/>
+          <w:color w:val="660E7A"/>
+          <w:sz w:val="18"/>
+          <w:szCs w:val="18"/>
+        </w:rPr>
+        <w:t>"murder"</w:t>
+      </w:r>
+      <w:r>
+        <w:rPr>
+          <w:rFonts w:ascii="Courier New" w:eastAsia="Times New Roman" w:hAnsi="Courier New" w:cs="Courier New"/>
+          <w:color w:val="000000"/>
+          <w:sz w:val="18"/>
+          <w:szCs w:val="18"/>
+        </w:rPr>
+        <w:t>:</w:t>
+      </w:r>
+      <w:r>
+        <w:rPr>
+          <w:rFonts w:ascii="Courier New" w:eastAsia="Times New Roman" w:hAnsi="Courier New" w:cs="Courier New"/>
+          <w:color w:val="0000FF"/>
+          <w:sz w:val="18"/>
+          <w:szCs w:val="18"/>
+        </w:rPr>
+        <w:t>10</w:t>
+      </w:r>
+      <w:r>
+        <w:rPr>
+          <w:rFonts w:ascii="Courier New" w:eastAsia="Times New Roman" w:hAnsi="Courier New" w:cs="Courier New"/>
+          <w:color w:val="000000"/>
+          <w:sz w:val="18"/>
+          <w:szCs w:val="18"/>
+        </w:rPr>
+        <w:t>,</w:t>
+      </w:r>
+      <w:r>
+        <w:rPr>
+          <w:rFonts w:ascii="Courier New" w:eastAsia="Times New Roman" w:hAnsi="Courier New" w:cs="Courier New"/>
+          <w:color w:val="000000"/>
+          <w:sz w:val="18"/>
+          <w:szCs w:val="18"/>
+        </w:rPr>
+        <w:br/>
+        <w:t xml:space="preserve">              </w:t>
+      </w:r>
+      <w:r>
+        <w:rPr>
+          <w:rFonts w:ascii="Courier New" w:eastAsia="Times New Roman" w:hAnsi="Courier New" w:cs="Courier New"/>
+          <w:b/>
+          <w:bCs/>
+          <w:color w:val="660E7A"/>
+          <w:sz w:val="18"/>
+          <w:szCs w:val="18"/>
+        </w:rPr>
+        <w:t>"vehicleCrime"</w:t>
+      </w:r>
+      <w:r>
+        <w:rPr>
+          <w:rFonts w:ascii="Courier New" w:eastAsia="Times New Roman" w:hAnsi="Courier New" w:cs="Courier New"/>
+          <w:color w:val="000000"/>
+          <w:sz w:val="18"/>
+          <w:szCs w:val="18"/>
+        </w:rPr>
+        <w:t>:</w:t>
+      </w:r>
+      <w:r>
+        <w:rPr>
+          <w:rFonts w:ascii="Courier New" w:eastAsia="Times New Roman" w:hAnsi="Courier New" w:cs="Courier New"/>
+          <w:color w:val="0000FF"/>
+          <w:sz w:val="18"/>
+          <w:szCs w:val="18"/>
+        </w:rPr>
+        <w:t>50</w:t>
+      </w:r>
+      <w:r>
+        <w:rPr>
+          <w:rFonts w:ascii="Courier New" w:eastAsia="Times New Roman" w:hAnsi="Courier New" w:cs="Courier New"/>
+          <w:color w:val="0000FF"/>
+          <w:sz w:val="18"/>
+          <w:szCs w:val="18"/>
+        </w:rPr>
+        <w:br/>
+        <w:t xml:space="preserve">            </w:t>
+      </w:r>
+      <w:r>
+        <w:rPr>
+          <w:rFonts w:ascii="Courier New" w:eastAsia="Times New Roman" w:hAnsi="Courier New" w:cs="Courier New"/>
+          <w:color w:val="000000"/>
+          <w:sz w:val="18"/>
+          <w:szCs w:val="18"/>
+        </w:rPr>
+        <w:t>}</w:t>
+      </w:r>
+      <w:r>
+        <w:rPr>
+          <w:rFonts w:ascii="Courier New" w:eastAsia="Times New Roman" w:hAnsi="Courier New" w:cs="Courier New"/>
+          <w:color w:val="000000"/>
+          <w:sz w:val="18"/>
+          <w:szCs w:val="18"/>
+        </w:rPr>
+        <w:br/>
+        <w:t xml:space="preserve">          ],</w:t>
+      </w:r>
+      <w:r>
+        <w:rPr>
+          <w:rFonts w:ascii="Courier New" w:eastAsia="Times New Roman" w:hAnsi="Courier New" w:cs="Courier New"/>
+          <w:color w:val="000000"/>
+          <w:sz w:val="18"/>
+          <w:szCs w:val="18"/>
+        </w:rPr>
+        <w:br/>
+        <w:t xml:space="preserve">          </w:t>
+      </w:r>
+      <w:r>
+        <w:rPr>
+          <w:rFonts w:ascii="Courier New" w:eastAsia="Times New Roman" w:hAnsi="Courier New" w:cs="Courier New"/>
+          <w:b/>
+          <w:bCs/>
+          <w:color w:val="660E7A"/>
+          <w:sz w:val="18"/>
+          <w:szCs w:val="18"/>
+        </w:rPr>
+        <w:t>"2007"</w:t>
+      </w:r>
+      <w:r>
+        <w:rPr>
+          <w:rFonts w:ascii="Courier New" w:eastAsia="Times New Roman" w:hAnsi="Courier New" w:cs="Courier New"/>
+          <w:color w:val="000000"/>
+          <w:sz w:val="18"/>
+          <w:szCs w:val="18"/>
+        </w:rPr>
+        <w:t>:[</w:t>
+      </w:r>
+      <w:r>
+        <w:rPr>
+          <w:rFonts w:ascii="Courier New" w:eastAsia="Times New Roman" w:hAnsi="Courier New" w:cs="Courier New"/>
+          <w:color w:val="000000"/>
+          <w:sz w:val="18"/>
+          <w:szCs w:val="18"/>
+        </w:rPr>
+        <w:br/>
+        <w:t xml:space="preserve">            {</w:t>
+      </w:r>
+      <w:r>
+        <w:rPr>
+          <w:rFonts w:ascii="Courier New" w:eastAsia="Times New Roman" w:hAnsi="Courier New" w:cs="Courier New"/>
+          <w:color w:val="000000"/>
+          <w:sz w:val="18"/>
+          <w:szCs w:val="18"/>
+        </w:rPr>
+        <w:br/>
+        <w:t xml:space="preserve">              </w:t>
+      </w:r>
+      <w:r>
+        <w:rPr>
+          <w:rFonts w:ascii="Courier New" w:eastAsia="Times New Roman" w:hAnsi="Courier New" w:cs="Courier New"/>
+          <w:b/>
+          <w:bCs/>
+          <w:color w:val="660E7A"/>
+          <w:sz w:val="18"/>
+          <w:szCs w:val="18"/>
+        </w:rPr>
+        <w:t>"murder"</w:t>
+      </w:r>
+      <w:r>
+        <w:rPr>
+          <w:rFonts w:ascii="Courier New" w:eastAsia="Times New Roman" w:hAnsi="Courier New" w:cs="Courier New"/>
+          <w:color w:val="000000"/>
+          <w:sz w:val="18"/>
+          <w:szCs w:val="18"/>
+        </w:rPr>
+        <w:t>:</w:t>
+      </w:r>
+      <w:r>
+        <w:rPr>
+          <w:rFonts w:ascii="Courier New" w:eastAsia="Times New Roman" w:hAnsi="Courier New" w:cs="Courier New"/>
+          <w:color w:val="0000FF"/>
+          <w:sz w:val="18"/>
+          <w:szCs w:val="18"/>
+        </w:rPr>
+        <w:t>10</w:t>
+      </w:r>
+      <w:r>
+        <w:rPr>
+          <w:rFonts w:ascii="Courier New" w:eastAsia="Times New Roman" w:hAnsi="Courier New" w:cs="Courier New"/>
+          <w:color w:val="000000"/>
+          <w:sz w:val="18"/>
+          <w:szCs w:val="18"/>
+        </w:rPr>
+        <w:t>,</w:t>
+      </w:r>
+      <w:r>
+        <w:rPr>
+          <w:rFonts w:ascii="Courier New" w:eastAsia="Times New Roman" w:hAnsi="Courier New" w:cs="Courier New"/>
+          <w:color w:val="000000"/>
+          <w:sz w:val="18"/>
+          <w:szCs w:val="18"/>
+        </w:rPr>
+        <w:br/>
+        <w:t xml:space="preserve">              </w:t>
+      </w:r>
+      <w:r>
+        <w:rPr>
+          <w:rFonts w:ascii="Courier New" w:eastAsia="Times New Roman" w:hAnsi="Courier New" w:cs="Courier New"/>
+          <w:b/>
+          <w:bCs/>
+          <w:color w:val="660E7A"/>
+          <w:sz w:val="18"/>
+          <w:szCs w:val="18"/>
+        </w:rPr>
+        <w:t>"vehicleCrime"</w:t>
+      </w:r>
+      <w:r>
+        <w:rPr>
+          <w:rFonts w:ascii="Courier New" w:eastAsia="Times New Roman" w:hAnsi="Courier New" w:cs="Courier New"/>
+          <w:color w:val="000000"/>
+          <w:sz w:val="18"/>
+          <w:szCs w:val="18"/>
+        </w:rPr>
+        <w:t>:</w:t>
+      </w:r>
+      <w:r>
+        <w:rPr>
+          <w:rFonts w:ascii="Courier New" w:eastAsia="Times New Roman" w:hAnsi="Courier New" w:cs="Courier New"/>
+          <w:color w:val="0000FF"/>
+          <w:sz w:val="18"/>
+          <w:szCs w:val="18"/>
+        </w:rPr>
+        <w:t>50</w:t>
+      </w:r>
+      <w:r>
+        <w:rPr>
+          <w:rFonts w:ascii="Courier New" w:eastAsia="Times New Roman" w:hAnsi="Courier New" w:cs="Courier New"/>
+          <w:color w:val="0000FF"/>
+          <w:sz w:val="18"/>
+          <w:szCs w:val="18"/>
+        </w:rPr>
+        <w:br/>
+        <w:t xml:space="preserve">            </w:t>
+      </w:r>
+      <w:r>
+        <w:rPr>
+          <w:rFonts w:ascii="Courier New" w:eastAsia="Times New Roman" w:hAnsi="Courier New" w:cs="Courier New"/>
+          <w:color w:val="000000"/>
+          <w:sz w:val="18"/>
+          <w:szCs w:val="18"/>
+        </w:rPr>
+        <w:t>}</w:t>
+      </w:r>
+      <w:r>
+        <w:rPr>
+          <w:rFonts w:ascii="Courier New" w:eastAsia="Times New Roman" w:hAnsi="Courier New" w:cs="Courier New"/>
+          <w:color w:val="000000"/>
+          <w:sz w:val="18"/>
+          <w:szCs w:val="18"/>
+        </w:rPr>
+        <w:br/>
+        <w:t xml:space="preserve">          ]</w:t>
+      </w:r>
+      <w:r>
+        <w:rPr>
+          <w:rFonts w:ascii="Courier New" w:eastAsia="Times New Roman" w:hAnsi="Courier New" w:cs="Courier New"/>
+          <w:color w:val="000000"/>
+          <w:sz w:val="18"/>
+          <w:szCs w:val="18"/>
+        </w:rPr>
+        <w:br/>
+        <w:t xml:space="preserve">        }</w:t>
+      </w:r>
+      <w:r>
+        <w:rPr>
+          <w:rFonts w:ascii="Courier New" w:eastAsia="Times New Roman" w:hAnsi="Courier New" w:cs="Courier New"/>
+          <w:color w:val="000000"/>
+          <w:sz w:val="18"/>
+          <w:szCs w:val="18"/>
+        </w:rPr>
+        <w:br/>
+        <w:t xml:space="preserve">      }</w:t>
+      </w:r>
+      <w:r>
+        <w:rPr>
+          <w:rFonts w:ascii="Courier New" w:eastAsia="Times New Roman" w:hAnsi="Courier New" w:cs="Courier New"/>
+          <w:color w:val="000000"/>
+          <w:sz w:val="18"/>
+          <w:szCs w:val="18"/>
+        </w:rPr>
+        <w:br/>
+        <w:t xml:space="preserve">    }</w:t>
+      </w:r>
+      <w:r>
+        <w:rPr>
+          <w:rFonts w:ascii="Courier New" w:eastAsia="Times New Roman" w:hAnsi="Courier New" w:cs="Courier New"/>
+          <w:color w:val="000000"/>
+          <w:sz w:val="18"/>
+          <w:szCs w:val="18"/>
+        </w:rPr>
+        <w:br/>
+        <w:t xml:space="preserve">  ]</w:t>
+      </w:r>
+      <w:r>
+        <w:rPr>
+          <w:rFonts w:ascii="Courier New" w:eastAsia="Times New Roman" w:hAnsi="Courier New" w:cs="Courier New"/>
+          <w:color w:val="000000"/>
+          <w:sz w:val="18"/>
+          <w:szCs w:val="18"/>
+        </w:rPr>
+        <w:br/>
+        <w:t>}</w:t>
+      </w:r>
+    </w:p>
+    <w:p>
+      <w:pPr>
+        <w:jc w:val="both"/>
+        <w:rPr>
+          <w:rFonts w:ascii="Times New Roman" w:hAnsi="Times New Roman" w:cs="Times New Roman"/>
+        </w:rPr>
+      </w:pPr>
     </w:p>
     <w:p>
       <w:pPr>
@@ -10598,11 +12150,11 @@
         </c:dLbls>
         <c:marker val="1"/>
         <c:smooth val="0"/>
-        <c:axId val="327963216"/>
-        <c:axId val="327963608"/>
+        <c:axId val="429135744"/>
+        <c:axId val="429141624"/>
       </c:lineChart>
       <c:catAx>
-        <c:axId val="327963216"/>
+        <c:axId val="429135744"/>
         <c:scaling>
           <c:orientation val="minMax"/>
         </c:scaling>
@@ -10612,7 +12164,7 @@
         <c:majorTickMark val="out"/>
         <c:minorTickMark val="none"/>
         <c:tickLblPos val="nextTo"/>
-        <c:crossAx val="327963608"/>
+        <c:crossAx val="429141624"/>
         <c:crosses val="autoZero"/>
         <c:auto val="1"/>
         <c:lblAlgn val="ctr"/>
@@ -10620,7 +12172,7 @@
         <c:noMultiLvlLbl val="0"/>
       </c:catAx>
       <c:valAx>
-        <c:axId val="327963608"/>
+        <c:axId val="429141624"/>
         <c:scaling>
           <c:orientation val="minMax"/>
         </c:scaling>
@@ -10631,7 +12183,7 @@
         <c:majorTickMark val="out"/>
         <c:minorTickMark val="none"/>
         <c:tickLblPos val="nextTo"/>
-        <c:crossAx val="327963216"/>
+        <c:crossAx val="429135744"/>
         <c:crosses val="autoZero"/>
         <c:crossBetween val="between"/>
       </c:valAx>
@@ -11145,11 +12697,11 @@
           <c:showPercent val="0"/>
           <c:showBubbleSize val="0"/>
         </c:dLbls>
-        <c:axId val="329232072"/>
-        <c:axId val="329232464"/>
+        <c:axId val="429137704"/>
+        <c:axId val="429138488"/>
       </c:scatterChart>
       <c:valAx>
-        <c:axId val="329232072"/>
+        <c:axId val="429137704"/>
         <c:scaling>
           <c:orientation val="minMax"/>
         </c:scaling>
@@ -11158,12 +12710,12 @@
         <c:majorTickMark val="out"/>
         <c:minorTickMark val="none"/>
         <c:tickLblPos val="nextTo"/>
-        <c:crossAx val="329232464"/>
+        <c:crossAx val="429138488"/>
         <c:crosses val="autoZero"/>
         <c:crossBetween val="midCat"/>
       </c:valAx>
       <c:valAx>
-        <c:axId val="329232464"/>
+        <c:axId val="429138488"/>
         <c:scaling>
           <c:orientation val="minMax"/>
         </c:scaling>
@@ -11174,7 +12726,7 @@
         <c:majorTickMark val="out"/>
         <c:minorTickMark val="none"/>
         <c:tickLblPos val="nextTo"/>
-        <c:crossAx val="329232072"/>
+        <c:crossAx val="429137704"/>
         <c:crosses val="autoZero"/>
         <c:crossBetween val="midCat"/>
       </c:valAx>
@@ -11675,11 +13227,11 @@
           <c:showPercent val="0"/>
           <c:showBubbleSize val="0"/>
         </c:dLbls>
-        <c:axId val="329232856"/>
-        <c:axId val="329233640"/>
+        <c:axId val="429144368"/>
+        <c:axId val="429143976"/>
       </c:scatterChart>
       <c:valAx>
-        <c:axId val="329232856"/>
+        <c:axId val="429144368"/>
         <c:scaling>
           <c:orientation val="minMax"/>
         </c:scaling>
@@ -11688,12 +13240,12 @@
         <c:majorTickMark val="out"/>
         <c:minorTickMark val="none"/>
         <c:tickLblPos val="nextTo"/>
-        <c:crossAx val="329233640"/>
+        <c:crossAx val="429143976"/>
         <c:crosses val="autoZero"/>
         <c:crossBetween val="midCat"/>
       </c:valAx>
       <c:valAx>
-        <c:axId val="329233640"/>
+        <c:axId val="429143976"/>
         <c:scaling>
           <c:orientation val="minMax"/>
         </c:scaling>
@@ -11704,7 +13256,7 @@
         <c:majorTickMark val="out"/>
         <c:minorTickMark val="none"/>
         <c:tickLblPos val="nextTo"/>
-        <c:crossAx val="329232856"/>
+        <c:crossAx val="429144368"/>
         <c:crosses val="autoZero"/>
         <c:crossBetween val="midCat"/>
       </c:valAx>
@@ -12205,11 +13757,11 @@
           <c:showPercent val="0"/>
           <c:showBubbleSize val="0"/>
         </c:dLbls>
-        <c:axId val="326761344"/>
-        <c:axId val="326759384"/>
+        <c:axId val="429144760"/>
+        <c:axId val="429142800"/>
       </c:scatterChart>
       <c:valAx>
-        <c:axId val="326761344"/>
+        <c:axId val="429144760"/>
         <c:scaling>
           <c:orientation val="minMax"/>
         </c:scaling>
@@ -12218,12 +13770,12 @@
         <c:majorTickMark val="out"/>
         <c:minorTickMark val="none"/>
         <c:tickLblPos val="nextTo"/>
-        <c:crossAx val="326759384"/>
+        <c:crossAx val="429142800"/>
         <c:crosses val="autoZero"/>
         <c:crossBetween val="midCat"/>
       </c:valAx>
       <c:valAx>
-        <c:axId val="326759384"/>
+        <c:axId val="429142800"/>
         <c:scaling>
           <c:orientation val="minMax"/>
         </c:scaling>
@@ -12234,7 +13786,7 @@
         <c:majorTickMark val="out"/>
         <c:minorTickMark val="none"/>
         <c:tickLblPos val="nextTo"/>
-        <c:crossAx val="326761344"/>
+        <c:crossAx val="429144760"/>
         <c:crosses val="autoZero"/>
         <c:crossBetween val="midCat"/>
       </c:valAx>
@@ -12735,11 +14287,11 @@
           <c:showPercent val="0"/>
           <c:showBubbleSize val="0"/>
         </c:dLbls>
-        <c:axId val="326757816"/>
-        <c:axId val="326762128"/>
+        <c:axId val="429143192"/>
+        <c:axId val="429143584"/>
       </c:scatterChart>
       <c:valAx>
-        <c:axId val="326757816"/>
+        <c:axId val="429143192"/>
         <c:scaling>
           <c:orientation val="minMax"/>
         </c:scaling>
@@ -12748,12 +14300,12 @@
         <c:majorTickMark val="out"/>
         <c:minorTickMark val="none"/>
         <c:tickLblPos val="nextTo"/>
-        <c:crossAx val="326762128"/>
+        <c:crossAx val="429143584"/>
         <c:crosses val="autoZero"/>
         <c:crossBetween val="midCat"/>
       </c:valAx>
       <c:valAx>
-        <c:axId val="326762128"/>
+        <c:axId val="429143584"/>
         <c:scaling>
           <c:orientation val="minMax"/>
         </c:scaling>
@@ -12764,7 +14316,7 @@
         <c:majorTickMark val="out"/>
         <c:minorTickMark val="none"/>
         <c:tickLblPos val="nextTo"/>
-        <c:crossAx val="326757816"/>
+        <c:crossAx val="429143192"/>
         <c:crosses val="autoZero"/>
         <c:crossBetween val="midCat"/>
       </c:valAx>
@@ -13237,11 +14789,11 @@
         </c:dLbls>
         <c:marker val="1"/>
         <c:smooth val="0"/>
-        <c:axId val="326759776"/>
-        <c:axId val="387944304"/>
+        <c:axId val="435973712"/>
+        <c:axId val="435976456"/>
       </c:lineChart>
       <c:catAx>
-        <c:axId val="326759776"/>
+        <c:axId val="435973712"/>
         <c:scaling>
           <c:orientation val="minMax"/>
         </c:scaling>
@@ -13251,7 +14803,7 @@
         <c:majorTickMark val="out"/>
         <c:minorTickMark val="none"/>
         <c:tickLblPos val="nextTo"/>
-        <c:crossAx val="387944304"/>
+        <c:crossAx val="435976456"/>
         <c:crosses val="autoZero"/>
         <c:auto val="1"/>
         <c:lblAlgn val="ctr"/>
@@ -13259,7 +14811,7 @@
         <c:noMultiLvlLbl val="0"/>
       </c:catAx>
       <c:valAx>
-        <c:axId val="387944304"/>
+        <c:axId val="435976456"/>
         <c:scaling>
           <c:orientation val="minMax"/>
         </c:scaling>
@@ -13270,7 +14822,7 @@
         <c:majorTickMark val="out"/>
         <c:minorTickMark val="none"/>
         <c:tickLblPos val="nextTo"/>
-        <c:crossAx val="326759776"/>
+        <c:crossAx val="435973712"/>
         <c:crosses val="autoZero"/>
         <c:crossBetween val="between"/>
       </c:valAx>
@@ -13743,11 +15295,11 @@
         </c:dLbls>
         <c:marker val="1"/>
         <c:smooth val="0"/>
-        <c:axId val="387941168"/>
-        <c:axId val="387941560"/>
+        <c:axId val="435973320"/>
+        <c:axId val="435977632"/>
       </c:lineChart>
       <c:catAx>
-        <c:axId val="387941168"/>
+        <c:axId val="435973320"/>
         <c:scaling>
           <c:orientation val="minMax"/>
         </c:scaling>
@@ -13757,7 +15309,7 @@
         <c:majorTickMark val="out"/>
         <c:minorTickMark val="none"/>
         <c:tickLblPos val="nextTo"/>
-        <c:crossAx val="387941560"/>
+        <c:crossAx val="435977632"/>
         <c:crosses val="autoZero"/>
         <c:auto val="1"/>
         <c:lblAlgn val="ctr"/>
@@ -13765,7 +15317,7 @@
         <c:noMultiLvlLbl val="0"/>
       </c:catAx>
       <c:valAx>
-        <c:axId val="387941560"/>
+        <c:axId val="435977632"/>
         <c:scaling>
           <c:orientation val="minMax"/>
         </c:scaling>
@@ -13776,7 +15328,7 @@
         <c:majorTickMark val="out"/>
         <c:minorTickMark val="none"/>
         <c:tickLblPos val="nextTo"/>
-        <c:crossAx val="387941168"/>
+        <c:crossAx val="435973320"/>
         <c:crosses val="autoZero"/>
         <c:crossBetween val="between"/>
       </c:valAx>
@@ -14249,11 +15801,11 @@
         </c:dLbls>
         <c:marker val="1"/>
         <c:smooth val="0"/>
-        <c:axId val="387945480"/>
-        <c:axId val="387946264"/>
+        <c:axId val="435971360"/>
+        <c:axId val="435971752"/>
       </c:lineChart>
       <c:catAx>
-        <c:axId val="387945480"/>
+        <c:axId val="435971360"/>
         <c:scaling>
           <c:orientation val="minMax"/>
         </c:scaling>
@@ -14263,7 +15815,7 @@
         <c:majorTickMark val="out"/>
         <c:minorTickMark val="none"/>
         <c:tickLblPos val="nextTo"/>
-        <c:crossAx val="387946264"/>
+        <c:crossAx val="435971752"/>
         <c:crosses val="autoZero"/>
         <c:auto val="1"/>
         <c:lblAlgn val="ctr"/>
@@ -14271,7 +15823,7 @@
         <c:noMultiLvlLbl val="0"/>
       </c:catAx>
       <c:valAx>
-        <c:axId val="387946264"/>
+        <c:axId val="435971752"/>
         <c:scaling>
           <c:orientation val="minMax"/>
         </c:scaling>
@@ -14282,7 +15834,7 @@
         <c:majorTickMark val="out"/>
         <c:minorTickMark val="none"/>
         <c:tickLblPos val="nextTo"/>
-        <c:crossAx val="387945480"/>
+        <c:crossAx val="435971360"/>
         <c:crosses val="autoZero"/>
         <c:crossBetween val="between"/>
       </c:valAx>
@@ -14755,11 +16307,11 @@
         </c:dLbls>
         <c:marker val="1"/>
         <c:smooth val="0"/>
-        <c:axId val="279908360"/>
-        <c:axId val="276535648"/>
+        <c:axId val="435978024"/>
+        <c:axId val="435981944"/>
       </c:lineChart>
       <c:catAx>
-        <c:axId val="279908360"/>
+        <c:axId val="435978024"/>
         <c:scaling>
           <c:orientation val="minMax"/>
         </c:scaling>
@@ -14769,7 +16321,7 @@
         <c:majorTickMark val="out"/>
         <c:minorTickMark val="none"/>
         <c:tickLblPos val="nextTo"/>
-        <c:crossAx val="276535648"/>
+        <c:crossAx val="435981944"/>
         <c:crosses val="autoZero"/>
         <c:auto val="1"/>
         <c:lblAlgn val="ctr"/>
@@ -14777,7 +16329,7 @@
         <c:noMultiLvlLbl val="0"/>
       </c:catAx>
       <c:valAx>
-        <c:axId val="276535648"/>
+        <c:axId val="435981944"/>
         <c:scaling>
           <c:orientation val="minMax"/>
         </c:scaling>
@@ -14788,7 +16340,7 @@
         <c:majorTickMark val="out"/>
         <c:minorTickMark val="none"/>
         <c:tickLblPos val="nextTo"/>
-        <c:crossAx val="279908360"/>
+        <c:crossAx val="435978024"/>
         <c:crosses val="autoZero"/>
         <c:crossBetween val="between"/>
       </c:valAx>
@@ -15261,11 +16813,11 @@
         </c:dLbls>
         <c:marker val="1"/>
         <c:smooth val="0"/>
-        <c:axId val="446563544"/>
-        <c:axId val="446563936"/>
+        <c:axId val="435972144"/>
+        <c:axId val="435978808"/>
       </c:lineChart>
       <c:catAx>
-        <c:axId val="446563544"/>
+        <c:axId val="435972144"/>
         <c:scaling>
           <c:orientation val="minMax"/>
         </c:scaling>
@@ -15275,7 +16827,7 @@
         <c:majorTickMark val="out"/>
         <c:minorTickMark val="none"/>
         <c:tickLblPos val="nextTo"/>
-        <c:crossAx val="446563936"/>
+        <c:crossAx val="435978808"/>
         <c:crosses val="autoZero"/>
         <c:auto val="1"/>
         <c:lblAlgn val="ctr"/>
@@ -15283,7 +16835,7 @@
         <c:noMultiLvlLbl val="0"/>
       </c:catAx>
       <c:valAx>
-        <c:axId val="446563936"/>
+        <c:axId val="435978808"/>
         <c:scaling>
           <c:orientation val="minMax"/>
         </c:scaling>
@@ -15294,7 +16846,7 @@
         <c:majorTickMark val="out"/>
         <c:minorTickMark val="none"/>
         <c:tickLblPos val="nextTo"/>
-        <c:crossAx val="446563544"/>
+        <c:crossAx val="435972144"/>
         <c:crosses val="autoZero"/>
         <c:crossBetween val="between"/>
       </c:valAx>
@@ -15767,11 +17319,11 @@
         </c:dLbls>
         <c:marker val="1"/>
         <c:smooth val="0"/>
-        <c:axId val="446573344"/>
-        <c:axId val="446564720"/>
+        <c:axId val="435974888"/>
+        <c:axId val="435979984"/>
       </c:lineChart>
       <c:catAx>
-        <c:axId val="446573344"/>
+        <c:axId val="435974888"/>
         <c:scaling>
           <c:orientation val="minMax"/>
         </c:scaling>
@@ -15781,7 +17333,7 @@
         <c:majorTickMark val="out"/>
         <c:minorTickMark val="none"/>
         <c:tickLblPos val="nextTo"/>
-        <c:crossAx val="446564720"/>
+        <c:crossAx val="435979984"/>
         <c:crosses val="autoZero"/>
         <c:auto val="1"/>
         <c:lblAlgn val="ctr"/>
@@ -15789,7 +17341,7 @@
         <c:noMultiLvlLbl val="0"/>
       </c:catAx>
       <c:valAx>
-        <c:axId val="446564720"/>
+        <c:axId val="435979984"/>
         <c:scaling>
           <c:orientation val="minMax"/>
         </c:scaling>
@@ -15800,7 +17352,7 @@
         <c:majorTickMark val="out"/>
         <c:minorTickMark val="none"/>
         <c:tickLblPos val="nextTo"/>
-        <c:crossAx val="446573344"/>
+        <c:crossAx val="435974888"/>
         <c:crosses val="autoZero"/>
         <c:crossBetween val="between"/>
       </c:valAx>
@@ -16739,11 +18291,11 @@
         </c:dLbls>
         <c:marker val="1"/>
         <c:smooth val="0"/>
-        <c:axId val="327964784"/>
-        <c:axId val="387824088"/>
+        <c:axId val="429131824"/>
+        <c:axId val="429132216"/>
       </c:lineChart>
       <c:catAx>
-        <c:axId val="327964784"/>
+        <c:axId val="429131824"/>
         <c:scaling>
           <c:orientation val="minMax"/>
         </c:scaling>
@@ -16753,7 +18305,7 @@
         <c:majorTickMark val="out"/>
         <c:minorTickMark val="none"/>
         <c:tickLblPos val="nextTo"/>
-        <c:crossAx val="387824088"/>
+        <c:crossAx val="429132216"/>
         <c:crosses val="autoZero"/>
         <c:auto val="1"/>
         <c:lblAlgn val="ctr"/>
@@ -16761,7 +18313,7 @@
         <c:noMultiLvlLbl val="0"/>
       </c:catAx>
       <c:valAx>
-        <c:axId val="387824088"/>
+        <c:axId val="429132216"/>
         <c:scaling>
           <c:orientation val="minMax"/>
         </c:scaling>
@@ -16772,7 +18324,7 @@
         <c:majorTickMark val="out"/>
         <c:minorTickMark val="none"/>
         <c:tickLblPos val="nextTo"/>
-        <c:crossAx val="327964784"/>
+        <c:crossAx val="429131824"/>
         <c:crosses val="autoZero"/>
         <c:crossBetween val="between"/>
       </c:valAx>
@@ -17245,11 +18797,11 @@
         </c:dLbls>
         <c:marker val="1"/>
         <c:smooth val="0"/>
-        <c:axId val="446568640"/>
-        <c:axId val="446572560"/>
+        <c:axId val="435982336"/>
+        <c:axId val="435972536"/>
       </c:lineChart>
       <c:catAx>
-        <c:axId val="446568640"/>
+        <c:axId val="435982336"/>
         <c:scaling>
           <c:orientation val="minMax"/>
         </c:scaling>
@@ -17259,7 +18811,7 @@
         <c:majorTickMark val="out"/>
         <c:minorTickMark val="none"/>
         <c:tickLblPos val="nextTo"/>
-        <c:crossAx val="446572560"/>
+        <c:crossAx val="435972536"/>
         <c:crosses val="autoZero"/>
         <c:auto val="1"/>
         <c:lblAlgn val="ctr"/>
@@ -17267,7 +18819,7 @@
         <c:noMultiLvlLbl val="0"/>
       </c:catAx>
       <c:valAx>
-        <c:axId val="446572560"/>
+        <c:axId val="435972536"/>
         <c:scaling>
           <c:orientation val="minMax"/>
         </c:scaling>
@@ -17278,7 +18830,7 @@
         <c:majorTickMark val="out"/>
         <c:minorTickMark val="none"/>
         <c:tickLblPos val="nextTo"/>
-        <c:crossAx val="446568640"/>
+        <c:crossAx val="435982336"/>
         <c:crosses val="autoZero"/>
         <c:crossBetween val="between"/>
       </c:valAx>
@@ -17751,11 +19303,11 @@
         </c:dLbls>
         <c:marker val="1"/>
         <c:smooth val="0"/>
-        <c:axId val="446570992"/>
-        <c:axId val="446572952"/>
+        <c:axId val="435983120"/>
+        <c:axId val="435983512"/>
       </c:lineChart>
       <c:catAx>
-        <c:axId val="446570992"/>
+        <c:axId val="435983120"/>
         <c:scaling>
           <c:orientation val="minMax"/>
         </c:scaling>
@@ -17765,7 +19317,7 @@
         <c:majorTickMark val="out"/>
         <c:minorTickMark val="none"/>
         <c:tickLblPos val="nextTo"/>
-        <c:crossAx val="446572952"/>
+        <c:crossAx val="435983512"/>
         <c:crosses val="autoZero"/>
         <c:auto val="1"/>
         <c:lblAlgn val="ctr"/>
@@ -17773,7 +19325,7 @@
         <c:noMultiLvlLbl val="0"/>
       </c:catAx>
       <c:valAx>
-        <c:axId val="446572952"/>
+        <c:axId val="435983512"/>
         <c:scaling>
           <c:orientation val="minMax"/>
         </c:scaling>
@@ -17784,7 +19336,7 @@
         <c:majorTickMark val="out"/>
         <c:minorTickMark val="none"/>
         <c:tickLblPos val="nextTo"/>
-        <c:crossAx val="446570992"/>
+        <c:crossAx val="435983120"/>
         <c:crosses val="autoZero"/>
         <c:crossBetween val="between"/>
       </c:valAx>
@@ -18257,11 +19809,11 @@
         </c:dLbls>
         <c:marker val="1"/>
         <c:smooth val="0"/>
-        <c:axId val="446574128"/>
-        <c:axId val="446563152"/>
+        <c:axId val="435984688"/>
+        <c:axId val="435985080"/>
       </c:lineChart>
       <c:catAx>
-        <c:axId val="446574128"/>
+        <c:axId val="435984688"/>
         <c:scaling>
           <c:orientation val="minMax"/>
         </c:scaling>
@@ -18271,7 +19823,7 @@
         <c:majorTickMark val="out"/>
         <c:minorTickMark val="none"/>
         <c:tickLblPos val="nextTo"/>
-        <c:crossAx val="446563152"/>
+        <c:crossAx val="435985080"/>
         <c:crosses val="autoZero"/>
         <c:auto val="1"/>
         <c:lblAlgn val="ctr"/>
@@ -18279,7 +19831,7 @@
         <c:noMultiLvlLbl val="0"/>
       </c:catAx>
       <c:valAx>
-        <c:axId val="446563152"/>
+        <c:axId val="435985080"/>
         <c:scaling>
           <c:orientation val="minMax"/>
         </c:scaling>
@@ -18290,7 +19842,7 @@
         <c:majorTickMark val="out"/>
         <c:minorTickMark val="none"/>
         <c:tickLblPos val="nextTo"/>
-        <c:crossAx val="446574128"/>
+        <c:crossAx val="435984688"/>
         <c:crosses val="autoZero"/>
         <c:crossBetween val="between"/>
       </c:valAx>
@@ -18791,11 +20343,11 @@
           <c:showPercent val="0"/>
           <c:showBubbleSize val="0"/>
         </c:dLbls>
-        <c:axId val="446573736"/>
-        <c:axId val="446567464"/>
+        <c:axId val="435985864"/>
+        <c:axId val="435982728"/>
       </c:scatterChart>
       <c:valAx>
-        <c:axId val="446573736"/>
+        <c:axId val="435985864"/>
         <c:scaling>
           <c:orientation val="minMax"/>
         </c:scaling>
@@ -18822,12 +20374,12 @@
             <a:endParaRPr lang="en-US"/>
           </a:p>
         </c:txPr>
-        <c:crossAx val="446567464"/>
+        <c:crossAx val="435982728"/>
         <c:crosses val="autoZero"/>
         <c:crossBetween val="midCat"/>
       </c:valAx>
       <c:valAx>
-        <c:axId val="446567464"/>
+        <c:axId val="435982728"/>
         <c:scaling>
           <c:orientation val="minMax"/>
         </c:scaling>
@@ -18838,7 +20390,7 @@
         <c:majorTickMark val="out"/>
         <c:minorTickMark val="none"/>
         <c:tickLblPos val="nextTo"/>
-        <c:crossAx val="446573736"/>
+        <c:crossAx val="435985864"/>
         <c:crosses val="autoZero"/>
         <c:crossBetween val="midCat"/>
       </c:valAx>
@@ -19339,11 +20891,11 @@
           <c:showPercent val="0"/>
           <c:showBubbleSize val="0"/>
         </c:dLbls>
-        <c:axId val="446562760"/>
-        <c:axId val="446567856"/>
+        <c:axId val="428797512"/>
+        <c:axId val="428790848"/>
       </c:scatterChart>
       <c:valAx>
-        <c:axId val="446562760"/>
+        <c:axId val="428797512"/>
         <c:scaling>
           <c:orientation val="minMax"/>
         </c:scaling>
@@ -19370,12 +20922,12 @@
             <a:endParaRPr lang="en-US"/>
           </a:p>
         </c:txPr>
-        <c:crossAx val="446567856"/>
+        <c:crossAx val="428790848"/>
         <c:crosses val="autoZero"/>
         <c:crossBetween val="midCat"/>
       </c:valAx>
       <c:valAx>
-        <c:axId val="446567856"/>
+        <c:axId val="428790848"/>
         <c:scaling>
           <c:orientation val="minMax"/>
         </c:scaling>
@@ -19386,7 +20938,7 @@
         <c:majorTickMark val="out"/>
         <c:minorTickMark val="none"/>
         <c:tickLblPos val="nextTo"/>
-        <c:crossAx val="446562760"/>
+        <c:crossAx val="428797512"/>
         <c:crosses val="autoZero"/>
         <c:crossBetween val="midCat"/>
       </c:valAx>
@@ -20325,11 +21877,11 @@
         </c:dLbls>
         <c:marker val="1"/>
         <c:smooth val="0"/>
-        <c:axId val="387824480"/>
-        <c:axId val="387824872"/>
+        <c:axId val="429138096"/>
+        <c:axId val="429136136"/>
       </c:lineChart>
       <c:catAx>
-        <c:axId val="387824480"/>
+        <c:axId val="429138096"/>
         <c:scaling>
           <c:orientation val="minMax"/>
         </c:scaling>
@@ -20339,7 +21891,7 @@
         <c:majorTickMark val="out"/>
         <c:minorTickMark val="none"/>
         <c:tickLblPos val="nextTo"/>
-        <c:crossAx val="387824872"/>
+        <c:crossAx val="429136136"/>
         <c:crosses val="autoZero"/>
         <c:auto val="1"/>
         <c:lblAlgn val="ctr"/>
@@ -20347,7 +21899,7 @@
         <c:noMultiLvlLbl val="0"/>
       </c:catAx>
       <c:valAx>
-        <c:axId val="387824872"/>
+        <c:axId val="429136136"/>
         <c:scaling>
           <c:orientation val="minMax"/>
         </c:scaling>
@@ -20358,7 +21910,7 @@
         <c:majorTickMark val="out"/>
         <c:minorTickMark val="none"/>
         <c:tickLblPos val="nextTo"/>
-        <c:crossAx val="387824480"/>
+        <c:crossAx val="429138096"/>
         <c:crosses val="autoZero"/>
         <c:crossBetween val="between"/>
       </c:valAx>
@@ -21297,11 +22849,11 @@
         </c:dLbls>
         <c:marker val="1"/>
         <c:smooth val="0"/>
-        <c:axId val="387817424"/>
-        <c:axId val="387821736"/>
+        <c:axId val="429134176"/>
+        <c:axId val="429138880"/>
       </c:lineChart>
       <c:catAx>
-        <c:axId val="387817424"/>
+        <c:axId val="429134176"/>
         <c:scaling>
           <c:orientation val="minMax"/>
         </c:scaling>
@@ -21311,7 +22863,7 @@
         <c:majorTickMark val="out"/>
         <c:minorTickMark val="none"/>
         <c:tickLblPos val="nextTo"/>
-        <c:crossAx val="387821736"/>
+        <c:crossAx val="429138880"/>
         <c:crosses val="autoZero"/>
         <c:auto val="1"/>
         <c:lblAlgn val="ctr"/>
@@ -21319,7 +22871,7 @@
         <c:noMultiLvlLbl val="0"/>
       </c:catAx>
       <c:valAx>
-        <c:axId val="387821736"/>
+        <c:axId val="429138880"/>
         <c:scaling>
           <c:orientation val="minMax"/>
         </c:scaling>
@@ -21330,7 +22882,7 @@
         <c:majorTickMark val="out"/>
         <c:minorTickMark val="none"/>
         <c:tickLblPos val="nextTo"/>
-        <c:crossAx val="387817424"/>
+        <c:crossAx val="429134176"/>
         <c:crosses val="autoZero"/>
         <c:crossBetween val="between"/>
       </c:valAx>
@@ -21831,11 +23383,11 @@
           <c:showPercent val="0"/>
           <c:showBubbleSize val="0"/>
         </c:dLbls>
-        <c:axId val="387811936"/>
-        <c:axId val="387812328"/>
+        <c:axId val="429139664"/>
+        <c:axId val="429130648"/>
       </c:scatterChart>
       <c:valAx>
-        <c:axId val="387811936"/>
+        <c:axId val="429139664"/>
         <c:scaling>
           <c:orientation val="minMax"/>
         </c:scaling>
@@ -21844,12 +23396,12 @@
         <c:majorTickMark val="out"/>
         <c:minorTickMark val="none"/>
         <c:tickLblPos val="nextTo"/>
-        <c:crossAx val="387812328"/>
+        <c:crossAx val="429130648"/>
         <c:crosses val="autoZero"/>
         <c:crossBetween val="midCat"/>
       </c:valAx>
       <c:valAx>
-        <c:axId val="387812328"/>
+        <c:axId val="429130648"/>
         <c:scaling>
           <c:orientation val="minMax"/>
         </c:scaling>
@@ -21860,7 +23412,7 @@
         <c:majorTickMark val="out"/>
         <c:minorTickMark val="none"/>
         <c:tickLblPos val="nextTo"/>
-        <c:crossAx val="387811936"/>
+        <c:crossAx val="429139664"/>
         <c:crosses val="autoZero"/>
         <c:crossBetween val="midCat"/>
       </c:valAx>
@@ -22361,11 +23913,11 @@
           <c:showPercent val="0"/>
           <c:showBubbleSize val="0"/>
         </c:dLbls>
-        <c:axId val="387812720"/>
-        <c:axId val="387819384"/>
+        <c:axId val="429137312"/>
+        <c:axId val="429141232"/>
       </c:scatterChart>
       <c:valAx>
-        <c:axId val="387812720"/>
+        <c:axId val="429137312"/>
         <c:scaling>
           <c:orientation val="minMax"/>
         </c:scaling>
@@ -22374,12 +23926,12 @@
         <c:majorTickMark val="out"/>
         <c:minorTickMark val="none"/>
         <c:tickLblPos val="nextTo"/>
-        <c:crossAx val="387819384"/>
+        <c:crossAx val="429141232"/>
         <c:crosses val="autoZero"/>
         <c:crossBetween val="midCat"/>
       </c:valAx>
       <c:valAx>
-        <c:axId val="387819384"/>
+        <c:axId val="429141232"/>
         <c:scaling>
           <c:orientation val="minMax"/>
         </c:scaling>
@@ -22390,7 +23942,7 @@
         <c:majorTickMark val="out"/>
         <c:minorTickMark val="none"/>
         <c:tickLblPos val="nextTo"/>
-        <c:crossAx val="387812720"/>
+        <c:crossAx val="429137312"/>
         <c:crosses val="autoZero"/>
         <c:crossBetween val="midCat"/>
       </c:valAx>
@@ -22891,11 +24443,11 @@
           <c:showPercent val="0"/>
           <c:showBubbleSize val="0"/>
         </c:dLbls>
-        <c:axId val="387813504"/>
-        <c:axId val="387814680"/>
+        <c:axId val="429133000"/>
+        <c:axId val="429133392"/>
       </c:scatterChart>
       <c:valAx>
-        <c:axId val="387813504"/>
+        <c:axId val="429133000"/>
         <c:scaling>
           <c:orientation val="minMax"/>
         </c:scaling>
@@ -22904,12 +24456,12 @@
         <c:majorTickMark val="out"/>
         <c:minorTickMark val="none"/>
         <c:tickLblPos val="nextTo"/>
-        <c:crossAx val="387814680"/>
+        <c:crossAx val="429133392"/>
         <c:crosses val="autoZero"/>
         <c:crossBetween val="midCat"/>
       </c:valAx>
       <c:valAx>
-        <c:axId val="387814680"/>
+        <c:axId val="429133392"/>
         <c:scaling>
           <c:orientation val="minMax"/>
         </c:scaling>
@@ -22920,7 +24472,7 @@
         <c:majorTickMark val="out"/>
         <c:minorTickMark val="none"/>
         <c:tickLblPos val="nextTo"/>
-        <c:crossAx val="387813504"/>
+        <c:crossAx val="429133000"/>
         <c:crosses val="autoZero"/>
         <c:crossBetween val="midCat"/>
       </c:valAx>
@@ -23421,11 +24973,11 @@
           <c:showPercent val="0"/>
           <c:showBubbleSize val="0"/>
         </c:dLbls>
-        <c:axId val="329230504"/>
-        <c:axId val="329230896"/>
+        <c:axId val="429135352"/>
+        <c:axId val="429134568"/>
       </c:scatterChart>
       <c:valAx>
-        <c:axId val="329230504"/>
+        <c:axId val="429135352"/>
         <c:scaling>
           <c:orientation val="minMax"/>
         </c:scaling>
@@ -23434,12 +24986,12 @@
         <c:majorTickMark val="out"/>
         <c:minorTickMark val="none"/>
         <c:tickLblPos val="nextTo"/>
-        <c:crossAx val="329230896"/>
+        <c:crossAx val="429134568"/>
         <c:crosses val="autoZero"/>
         <c:crossBetween val="midCat"/>
       </c:valAx>
       <c:valAx>
-        <c:axId val="329230896"/>
+        <c:axId val="429134568"/>
         <c:scaling>
           <c:orientation val="minMax"/>
         </c:scaling>
@@ -23450,7 +25002,7 @@
         <c:majorTickMark val="out"/>
         <c:minorTickMark val="none"/>
         <c:tickLblPos val="nextTo"/>
-        <c:crossAx val="329230504"/>
+        <c:crossAx val="429135352"/>
         <c:crosses val="autoZero"/>
         <c:crossBetween val="midCat"/>
       </c:valAx>
@@ -23951,11 +25503,11 @@
           <c:showPercent val="0"/>
           <c:showBubbleSize val="0"/>
         </c:dLbls>
-        <c:axId val="329231288"/>
-        <c:axId val="329234424"/>
+        <c:axId val="429134960"/>
+        <c:axId val="429130256"/>
       </c:scatterChart>
       <c:valAx>
-        <c:axId val="329231288"/>
+        <c:axId val="429134960"/>
         <c:scaling>
           <c:orientation val="minMax"/>
         </c:scaling>
@@ -23964,12 +25516,12 @@
         <c:majorTickMark val="out"/>
         <c:minorTickMark val="none"/>
         <c:tickLblPos val="nextTo"/>
-        <c:crossAx val="329234424"/>
+        <c:crossAx val="429130256"/>
         <c:crosses val="autoZero"/>
         <c:crossBetween val="midCat"/>
       </c:valAx>
       <c:valAx>
-        <c:axId val="329234424"/>
+        <c:axId val="429130256"/>
         <c:scaling>
           <c:orientation val="minMax"/>
         </c:scaling>
@@ -23980,7 +25532,7 @@
         <c:majorTickMark val="out"/>
         <c:minorTickMark val="none"/>
         <c:tickLblPos val="nextTo"/>
-        <c:crossAx val="329231288"/>
+        <c:crossAx val="429134960"/>
         <c:crosses val="autoZero"/>
         <c:crossBetween val="midCat"/>
       </c:valAx>

</xml_diff>